<commit_message>
update readme and proposal
</commit_message>
<xml_diff>
--- a/Udacity/NanoDegreeMLEng/FinalProject/proposal.docx
+++ b/Udacity/NanoDegreeMLEng/FinalProject/proposal.docx
@@ -13,8 +13,16 @@
         <w:rPr>
           <w:rStyle w:val="lev"/>
         </w:rPr>
-        <w:t>Domain background :</w:t>
-      </w:r>
+        <w:t xml:space="preserve">Domain </w:t>
+      </w:r>
+      <w:proofErr w:type="gramStart"/>
+      <w:r>
+        <w:rPr>
+          <w:rStyle w:val="lev"/>
+        </w:rPr>
+        <w:t>background :</w:t>
+      </w:r>
+      <w:proofErr w:type="gramEnd"/>
     </w:p>
     <w:p>
       <w:pPr>
@@ -145,8 +153,8 @@
         </w:rPr>
         <w:drawing>
           <wp:inline distT="0" distB="0" distL="0" distR="0">
-            <wp:extent cx="4286250" cy="2647950"/>
-            <wp:effectExtent l="0" t="0" r="0" b="0"/>
+            <wp:extent cx="2430780" cy="1501682"/>
+            <wp:effectExtent l="19050" t="0" r="7620" b="0"/>
             <wp:docPr id="1" name="Picture 1" descr="Woof Meow"/>
             <wp:cNvGraphicFramePr>
               <a:graphicFrameLocks xmlns:a="http://schemas.openxmlformats.org/drawingml/2006/main" noChangeAspect="1"/>
@@ -164,7 +172,7 @@
                     <a:blip r:embed="rId5">
                       <a:extLst>
                         <a:ext uri="{28A0092B-C50C-407E-A947-70E740481C1C}">
-                          <a14:useLocalDpi xmlns="" xmlns:wpc="http://schemas.microsoft.com/office/word/2010/wordprocessingCanvas" xmlns:cx="http://schemas.microsoft.com/office/drawing/2014/chartex" xmlns:cx1="http://schemas.microsoft.com/office/drawing/2015/9/8/chartex" xmlns:cx2="http://schemas.microsoft.com/office/drawing/2015/10/21/chartex" xmlns:cx3="http://schemas.microsoft.com/office/drawing/2016/5/9/chartex" xmlns:cx4="http://schemas.microsoft.com/office/drawing/2016/5/10/chartex" xmlns:cx5="http://schemas.microsoft.com/office/drawing/2016/5/11/chartex" xmlns:cx6="http://schemas.microsoft.com/office/drawing/2016/5/12/chartex" xmlns:cx7="http://schemas.microsoft.com/office/drawing/2016/5/13/chartex" xmlns:cx8="http://schemas.microsoft.com/office/drawing/2016/5/14/chartex" xmlns:mc="http://schemas.openxmlformats.org/markup-compatibility/2006" xmlns:aink="http://schemas.microsoft.com/office/drawing/2016/ink" xmlns:am3d="http://schemas.microsoft.com/office/drawing/2017/model3d" xmlns:o="urn:schemas-microsoft-com:office:office" xmlns:v="urn:schemas-microsoft-com:vml" xmlns:wp14="http://schemas.microsoft.com/office/word/2010/wordprocessingDrawing" xmlns:w10="urn:schemas-microsoft-com:office:word" xmlns:w="http://schemas.openxmlformats.org/wordprocessingml/2006/main" xmlns:w14="http://schemas.microsoft.com/office/word/2010/wordml" xmlns:w15="http://schemas.microsoft.com/office/word/2012/wordml" xmlns:w16cex="http://schemas.microsoft.com/office/word/2018/wordml/cex" xmlns:w16cid="http://schemas.microsoft.com/office/word/2016/wordml/cid" xmlns:w16="http://schemas.microsoft.com/office/word/2018/wordml" xmlns:w16se="http://schemas.microsoft.com/office/word/2015/wordml/symex" xmlns:wpg="http://schemas.microsoft.com/office/word/2010/wordprocessingGroup" xmlns:wpi="http://schemas.microsoft.com/office/word/2010/wordprocessingInk" xmlns:wps="http://schemas.microsoft.com/office/word/2010/wordprocessingShape" xmlns:a14="http://schemas.microsoft.com/office/drawing/2010/main" val="0"/>
+                          <a14:useLocalDpi xmlns:a14="http://schemas.microsoft.com/office/drawing/2010/main" xmlns:wps="http://schemas.microsoft.com/office/word/2010/wordprocessingShape" xmlns:wpi="http://schemas.microsoft.com/office/word/2010/wordprocessingInk" xmlns:wpg="http://schemas.microsoft.com/office/word/2010/wordprocessingGroup" xmlns:w16se="http://schemas.microsoft.com/office/word/2015/wordml/symex" xmlns:w16="http://schemas.microsoft.com/office/word/2018/wordml" xmlns:w16cid="http://schemas.microsoft.com/office/word/2016/wordml/cid" xmlns:w16cex="http://schemas.microsoft.com/office/word/2018/wordml/cex" xmlns:w15="http://schemas.microsoft.com/office/word/2012/wordml" xmlns:w14="http://schemas.microsoft.com/office/word/2010/wordml" xmlns:w="http://schemas.openxmlformats.org/wordprocessingml/2006/main" xmlns:w10="urn:schemas-microsoft-com:office:word" xmlns:wp14="http://schemas.microsoft.com/office/word/2010/wordprocessingDrawing" xmlns:v="urn:schemas-microsoft-com:vml" xmlns:o="urn:schemas-microsoft-com:office:office" xmlns:am3d="http://schemas.microsoft.com/office/drawing/2017/model3d" xmlns:aink="http://schemas.microsoft.com/office/drawing/2016/ink" xmlns:mc="http://schemas.openxmlformats.org/markup-compatibility/2006" xmlns:cx8="http://schemas.microsoft.com/office/drawing/2016/5/14/chartex" xmlns:cx7="http://schemas.microsoft.com/office/drawing/2016/5/13/chartex" xmlns:cx6="http://schemas.microsoft.com/office/drawing/2016/5/12/chartex" xmlns:cx5="http://schemas.microsoft.com/office/drawing/2016/5/11/chartex" xmlns:cx4="http://schemas.microsoft.com/office/drawing/2016/5/10/chartex" xmlns:cx3="http://schemas.microsoft.com/office/drawing/2016/5/9/chartex" xmlns:cx2="http://schemas.microsoft.com/office/drawing/2015/10/21/chartex" xmlns:cx1="http://schemas.microsoft.com/office/drawing/2015/9/8/chartex" xmlns:cx="http://schemas.microsoft.com/office/drawing/2014/chartex" xmlns:wpc="http://schemas.microsoft.com/office/word/2010/wordprocessingCanvas" xmlns="" val="0"/>
                         </a:ext>
                       </a:extLst>
                     </a:blip>
@@ -176,7 +184,7 @@
                   <pic:spPr bwMode="auto">
                     <a:xfrm>
                       <a:off x="0" y="0"/>
-                      <a:ext cx="4286250" cy="2647950"/>
+                      <a:ext cx="2428621" cy="1500348"/>
                     </a:xfrm>
                     <a:prstGeom prst="rect">
                       <a:avLst/>
@@ -196,6 +204,9 @@
     <w:p>
       <w:pPr>
         <w:pStyle w:val="NormalWeb"/>
+        <w:rPr>
+          <w:rStyle w:val="lev"/>
+        </w:rPr>
       </w:pPr>
       <w:r>
         <w:t>Deep Blue beat Kasparov at chess in 1997.</w:t>
@@ -207,13 +218,6 @@
       <w:r>
         <w:br/>
       </w:r>
-    </w:p>
-    <w:p>
-      <w:pPr>
-        <w:rPr>
-          <w:rStyle w:val="lev"/>
-        </w:rPr>
-      </w:pPr>
     </w:p>
     <w:p>
       <w:pPr>
@@ -256,23 +260,46 @@
         <w:pStyle w:val="NormalWeb"/>
       </w:pPr>
       <w:hyperlink r:id="rId7" w:history="1">
+        <w:proofErr w:type="spellStart"/>
         <w:r>
           <w:rPr>
             <w:rStyle w:val="Lienhypertexte"/>
           </w:rPr>
           <w:t>Asirra</w:t>
         </w:r>
+        <w:proofErr w:type="spellEnd"/>
       </w:hyperlink>
       <w:r>
-        <w:t xml:space="preserve"> (Animal Species Image Recognition for Restricting Access) is a HIP that works by asking users to identify photographs of cats and dogs. This task is difficult for computers, but studies have shown that people can accomplish it quickly and accurately. Many even think it's fun! Here is an example of the Asirra interface:</w:t>
+        <w:t xml:space="preserve"> (Animal Species Image Recognition for Restricting Access) is a HIP that works by asking users to identify photographs of cats and dogs. This task is difficult for computers, but studies have shown that people can accomplish it quickly and accurately. Many even think </w:t>
+      </w:r>
+      <w:proofErr w:type="gramStart"/>
+      <w:r>
+        <w:t>it's</w:t>
+      </w:r>
+      <w:proofErr w:type="gramEnd"/>
+      <w:r>
+        <w:t xml:space="preserve"> fun! Here is an example of the </w:t>
+      </w:r>
+      <w:proofErr w:type="spellStart"/>
+      <w:r>
+        <w:t>Asirra</w:t>
+      </w:r>
+      <w:proofErr w:type="spellEnd"/>
+      <w:r>
+        <w:t xml:space="preserve"> interface:</w:t>
       </w:r>
     </w:p>
     <w:p>
       <w:pPr>
         <w:pStyle w:val="NormalWeb"/>
       </w:pPr>
-      <w:r>
-        <w:t>Asirra is unique because of its partnership with </w:t>
+      <w:proofErr w:type="spellStart"/>
+      <w:r>
+        <w:t>Asirra</w:t>
+      </w:r>
+      <w:proofErr w:type="spellEnd"/>
+      <w:r>
+        <w:t xml:space="preserve"> is unique because of its partnership with </w:t>
       </w:r>
       <w:hyperlink r:id="rId8" w:history="1">
         <w:r>
@@ -283,41 +310,480 @@
         </w:r>
       </w:hyperlink>
       <w:r>
-        <w:t>, the world's largest site devoted to finding homes for homeless pets. They've provided Microsoft Research with over three million images of cats and dogs, manually classified by people at thousands of animal shelters across the United States. Kaggle is fortunate to offer a subset of this data for fun and research. </w:t>
+        <w:t xml:space="preserve">, the world's largest site devoted to finding homes for homeless pets. They've provided Microsoft Research with over three million </w:t>
+      </w:r>
+      <w:r>
+        <w:lastRenderedPageBreak/>
+        <w:t xml:space="preserve">images of cats and dogs, manually classified by people at thousands of animal shelters across the United States. </w:t>
+      </w:r>
+      <w:proofErr w:type="spellStart"/>
+      <w:r>
+        <w:t>Kaggle</w:t>
+      </w:r>
+      <w:proofErr w:type="spellEnd"/>
+      <w:r>
+        <w:t xml:space="preserve"> is fortunate to offer a subset of this data for fun and research. </w:t>
       </w:r>
     </w:p>
     <w:p>
       <w:pPr>
         <w:pStyle w:val="NormalWeb"/>
-        <w:rPr>
-          <w:b/>
-        </w:rPr>
-      </w:pPr>
-      <w:r>
-        <w:rPr>
-          <w:b/>
-        </w:rPr>
-        <w:t>Sample of train data:</w:t>
-      </w:r>
-    </w:p>
-    <w:p>
-      <w:pPr>
-        <w:rPr>
-          <w:rStyle w:val="lev"/>
-        </w:rPr>
-      </w:pPr>
-      <w:r>
-        <w:rPr>
-          <w:b/>
-          <w:bCs/>
+      </w:pPr>
+      <w:r>
+        <w:t>The train data have 12500 images of cats and 12500 images of dog. The followed images chows the percentage of dog and cat images.</w:t>
+      </w:r>
+    </w:p>
+    <w:p>
+      <w:pPr>
+        <w:pStyle w:val="NormalWeb"/>
+        <w:jc w:val="center"/>
+      </w:pPr>
+      <w:r>
+        <w:drawing>
+          <wp:inline distT="0" distB="0" distL="0" distR="0">
+            <wp:extent cx="3509010" cy="2316480"/>
+            <wp:effectExtent l="19050" t="0" r="0" b="0"/>
+            <wp:docPr id="34" name="Image 8"/>
+            <wp:cNvGraphicFramePr/>
+            <a:graphic xmlns:a="http://schemas.openxmlformats.org/drawingml/2006/main">
+              <a:graphicData uri="http://schemas.openxmlformats.org/drawingml/2006/picture">
+                <pic:pic xmlns:pic="http://schemas.openxmlformats.org/drawingml/2006/picture">
+                  <pic:nvPicPr>
+                    <pic:cNvPr id="14343" name="Picture 7"/>
+                    <pic:cNvPicPr>
+                      <a:picLocks noChangeAspect="1" noChangeArrowheads="1"/>
+                    </pic:cNvPicPr>
+                  </pic:nvPicPr>
+                  <pic:blipFill>
+                    <a:blip r:embed="rId9"/>
+                    <a:srcRect/>
+                    <a:stretch>
+                      <a:fillRect/>
+                    </a:stretch>
+                  </pic:blipFill>
+                  <pic:spPr bwMode="auto">
+                    <a:xfrm>
+                      <a:off x="0" y="0"/>
+                      <a:ext cx="3509010" cy="2316480"/>
+                    </a:xfrm>
+                    <a:prstGeom prst="rect">
+                      <a:avLst/>
+                    </a:prstGeom>
+                    <a:noFill/>
+                    <a:ln w="9525">
+                      <a:noFill/>
+                      <a:miter lim="800000"/>
+                      <a:headEnd/>
+                      <a:tailEnd/>
+                    </a:ln>
+                    <a:effectLst/>
+                  </pic:spPr>
+                </pic:pic>
+              </a:graphicData>
+            </a:graphic>
+          </wp:inline>
+        </w:drawing>
+      </w:r>
+    </w:p>
+    <w:p>
+      <w:pPr>
+        <w:pStyle w:val="NormalWeb"/>
+      </w:pPr>
+      <w:r>
+        <w:t xml:space="preserve">The following images show the dog and cat image with their corresponding 2d histograms </w:t>
+      </w:r>
+    </w:p>
+    <w:tbl>
+      <w:tblPr>
+        <w:tblStyle w:val="Grilledutableau"/>
+        <w:tblW w:w="0" w:type="auto"/>
+        <w:tblLook w:val="04A0"/>
+      </w:tblPr>
+      <w:tblGrid>
+        <w:gridCol w:w="4750"/>
+        <w:gridCol w:w="4750"/>
+      </w:tblGrid>
+      <w:tr>
+        <w:tc>
+          <w:tcPr>
+            <w:tcW w:w="4750" w:type="dxa"/>
+          </w:tcPr>
+          <w:p>
+            <w:pPr>
+              <w:pStyle w:val="NormalWeb"/>
+            </w:pPr>
+            <w:r>
+              <w:rPr>
+                <w:noProof/>
+                <w:lang w:val="fr-FR" w:eastAsia="fr-FR"/>
+              </w:rPr>
+              <w:drawing>
+                <wp:inline distT="0" distB="0" distL="0" distR="0">
+                  <wp:extent cx="2286000" cy="2133600"/>
+                  <wp:effectExtent l="19050" t="0" r="0" b="0"/>
+                  <wp:docPr id="12" name="Image 11" descr="cat.1.jpg"/>
+                  <wp:cNvGraphicFramePr>
+                    <a:graphicFrameLocks xmlns:a="http://schemas.openxmlformats.org/drawingml/2006/main" noChangeAspect="1"/>
+                  </wp:cNvGraphicFramePr>
+                  <a:graphic xmlns:a="http://schemas.openxmlformats.org/drawingml/2006/main">
+                    <a:graphicData uri="http://schemas.openxmlformats.org/drawingml/2006/picture">
+                      <pic:pic xmlns:pic="http://schemas.openxmlformats.org/drawingml/2006/picture">
+                        <pic:nvPicPr>
+                          <pic:cNvPr id="0" name="cat.1.jpg"/>
+                          <pic:cNvPicPr/>
+                        </pic:nvPicPr>
+                        <pic:blipFill>
+                          <a:blip r:embed="rId10"/>
+                          <a:stretch>
+                            <a:fillRect/>
+                          </a:stretch>
+                        </pic:blipFill>
+                        <pic:spPr>
+                          <a:xfrm>
+                            <a:off x="0" y="0"/>
+                            <a:ext cx="2286000" cy="2133600"/>
+                          </a:xfrm>
+                          <a:prstGeom prst="rect">
+                            <a:avLst/>
+                          </a:prstGeom>
+                        </pic:spPr>
+                      </pic:pic>
+                    </a:graphicData>
+                  </a:graphic>
+                </wp:inline>
+              </w:drawing>
+            </w:r>
+          </w:p>
+        </w:tc>
+        <w:tc>
+          <w:tcPr>
+            <w:tcW w:w="4750" w:type="dxa"/>
+          </w:tcPr>
+          <w:p>
+            <w:pPr>
+              <w:pStyle w:val="NormalWeb"/>
+            </w:pPr>
+            <w:r>
+              <w:rPr>
+                <w:noProof/>
+                <w:lang w:val="fr-FR" w:eastAsia="fr-FR"/>
+              </w:rPr>
+              <w:drawing>
+                <wp:inline distT="0" distB="0" distL="0" distR="0">
+                  <wp:extent cx="1711616" cy="2240280"/>
+                  <wp:effectExtent l="19050" t="0" r="2884" b="0"/>
+                  <wp:docPr id="13" name="Image 12" descr="dog.1.jpg"/>
+                  <wp:cNvGraphicFramePr>
+                    <a:graphicFrameLocks xmlns:a="http://schemas.openxmlformats.org/drawingml/2006/main" noChangeAspect="1"/>
+                  </wp:cNvGraphicFramePr>
+                  <a:graphic xmlns:a="http://schemas.openxmlformats.org/drawingml/2006/main">
+                    <a:graphicData uri="http://schemas.openxmlformats.org/drawingml/2006/picture">
+                      <pic:pic xmlns:pic="http://schemas.openxmlformats.org/drawingml/2006/picture">
+                        <pic:nvPicPr>
+                          <pic:cNvPr id="0" name="dog.1.jpg"/>
+                          <pic:cNvPicPr/>
+                        </pic:nvPicPr>
+                        <pic:blipFill>
+                          <a:blip r:embed="rId11"/>
+                          <a:stretch>
+                            <a:fillRect/>
+                          </a:stretch>
+                        </pic:blipFill>
+                        <pic:spPr>
+                          <a:xfrm>
+                            <a:off x="0" y="0"/>
+                            <a:ext cx="1711616" cy="2240280"/>
+                          </a:xfrm>
+                          <a:prstGeom prst="rect">
+                            <a:avLst/>
+                          </a:prstGeom>
+                        </pic:spPr>
+                      </pic:pic>
+                    </a:graphicData>
+                  </a:graphic>
+                </wp:inline>
+              </w:drawing>
+            </w:r>
+          </w:p>
+        </w:tc>
+      </w:tr>
+      <w:tr>
+        <w:tc>
+          <w:tcPr>
+            <w:tcW w:w="4750" w:type="dxa"/>
+          </w:tcPr>
+          <w:p>
+            <w:pPr>
+              <w:pStyle w:val="NormalWeb"/>
+            </w:pPr>
+            <w:r>
+              <w:rPr>
+                <w:noProof/>
+                <w:lang w:val="fr-FR" w:eastAsia="fr-FR"/>
+              </w:rPr>
+              <w:drawing>
+                <wp:inline distT="0" distB="0" distL="0" distR="0">
+                  <wp:extent cx="2454224" cy="1623060"/>
+                  <wp:effectExtent l="0" t="0" r="3226" b="0"/>
+                  <wp:docPr id="14" name="Image 13" descr="cat_his2d.png"/>
+                  <wp:cNvGraphicFramePr>
+                    <a:graphicFrameLocks xmlns:a="http://schemas.openxmlformats.org/drawingml/2006/main" noChangeAspect="1"/>
+                  </wp:cNvGraphicFramePr>
+                  <a:graphic xmlns:a="http://schemas.openxmlformats.org/drawingml/2006/main">
+                    <a:graphicData uri="http://schemas.openxmlformats.org/drawingml/2006/picture">
+                      <pic:pic xmlns:pic="http://schemas.openxmlformats.org/drawingml/2006/picture">
+                        <pic:nvPicPr>
+                          <pic:cNvPr id="0" name="cat_his2d.png"/>
+                          <pic:cNvPicPr/>
+                        </pic:nvPicPr>
+                        <pic:blipFill>
+                          <a:blip r:embed="rId12"/>
+                          <a:stretch>
+                            <a:fillRect/>
+                          </a:stretch>
+                        </pic:blipFill>
+                        <pic:spPr>
+                          <a:xfrm>
+                            <a:off x="0" y="0"/>
+                            <a:ext cx="2456765" cy="1624740"/>
+                          </a:xfrm>
+                          <a:prstGeom prst="rect">
+                            <a:avLst/>
+                          </a:prstGeom>
+                        </pic:spPr>
+                      </pic:pic>
+                    </a:graphicData>
+                  </a:graphic>
+                </wp:inline>
+              </w:drawing>
+            </w:r>
+          </w:p>
+        </w:tc>
+        <w:tc>
+          <w:tcPr>
+            <w:tcW w:w="4750" w:type="dxa"/>
+          </w:tcPr>
+          <w:p>
+            <w:pPr>
+              <w:pStyle w:val="NormalWeb"/>
+            </w:pPr>
+            <w:r>
+              <w:rPr>
+                <w:noProof/>
+                <w:lang w:val="fr-FR" w:eastAsia="fr-FR"/>
+              </w:rPr>
+              <w:drawing>
+                <wp:inline distT="0" distB="0" distL="0" distR="0">
+                  <wp:extent cx="2583180" cy="1708453"/>
+                  <wp:effectExtent l="0" t="0" r="0" b="0"/>
+                  <wp:docPr id="15" name="Image 14" descr="dog_hist2d.png"/>
+                  <wp:cNvGraphicFramePr>
+                    <a:graphicFrameLocks xmlns:a="http://schemas.openxmlformats.org/drawingml/2006/main" noChangeAspect="1"/>
+                  </wp:cNvGraphicFramePr>
+                  <a:graphic xmlns:a="http://schemas.openxmlformats.org/drawingml/2006/main">
+                    <a:graphicData uri="http://schemas.openxmlformats.org/drawingml/2006/picture">
+                      <pic:pic xmlns:pic="http://schemas.openxmlformats.org/drawingml/2006/picture">
+                        <pic:nvPicPr>
+                          <pic:cNvPr id="0" name="dog_hist2d.png"/>
+                          <pic:cNvPicPr/>
+                        </pic:nvPicPr>
+                        <pic:blipFill>
+                          <a:blip r:embed="rId13"/>
+                          <a:stretch>
+                            <a:fillRect/>
+                          </a:stretch>
+                        </pic:blipFill>
+                        <pic:spPr>
+                          <a:xfrm>
+                            <a:off x="0" y="0"/>
+                            <a:ext cx="2583769" cy="1708843"/>
+                          </a:xfrm>
+                          <a:prstGeom prst="rect">
+                            <a:avLst/>
+                          </a:prstGeom>
+                        </pic:spPr>
+                      </pic:pic>
+                    </a:graphicData>
+                  </a:graphic>
+                </wp:inline>
+              </w:drawing>
+            </w:r>
+          </w:p>
+        </w:tc>
+      </w:tr>
+    </w:tbl>
+    <w:p>
+      <w:pPr>
+        <w:pStyle w:val="NormalWeb"/>
+      </w:pPr>
+      <w:r>
+        <w:t xml:space="preserve">The different between images </w:t>
+      </w:r>
+      <w:r>
+        <w:t>are significant due to image back drown</w:t>
+      </w:r>
+      <w:r>
+        <w:t xml:space="preserve"> and lightness. </w:t>
+      </w:r>
+    </w:p>
+    <w:p>
+      <w:pPr>
+        <w:pStyle w:val="NormalWeb"/>
+      </w:pPr>
+    </w:p>
+    <w:p>
+      <w:pPr>
+        <w:pStyle w:val="NormalWeb"/>
+      </w:pPr>
+      <w:r>
+        <w:t xml:space="preserve">The following table show the statistics description on image size </w:t>
+      </w:r>
+      <w:r>
+        <w:t>in MB</w:t>
+      </w:r>
+      <w:r>
+        <w:t xml:space="preserve">. The </w:t>
+      </w:r>
+      <w:r>
+        <w:t>sizes of dog and cat image are</w:t>
+      </w:r>
+      <w:r>
+        <w:t xml:space="preserve"> close event if we compare the quartiles.</w:t>
+      </w:r>
+      <w:r>
+        <w:t xml:space="preserve"> Based on standard deviation, we can say that the cat </w:t>
+      </w:r>
+      <w:r>
+        <w:t xml:space="preserve">images are </w:t>
+      </w:r>
+      <w:r>
+        <w:t xml:space="preserve"> </w:t>
+      </w:r>
+    </w:p>
+    <w:p>
+      <w:pPr>
+        <w:pStyle w:val="NormalWeb"/>
+        <w:keepNext/>
+      </w:pPr>
+      <w:r>
+        <w:drawing>
+          <wp:inline distT="0" distB="0" distL="0" distR="0">
+            <wp:extent cx="5229225" cy="1285875"/>
+            <wp:effectExtent l="19050" t="0" r="9525" b="0"/>
+            <wp:docPr id="33" name="Image 2"/>
+            <wp:cNvGraphicFramePr/>
+            <a:graphic xmlns:a="http://schemas.openxmlformats.org/drawingml/2006/main">
+              <a:graphicData uri="http://schemas.openxmlformats.org/drawingml/2006/picture">
+                <pic:pic xmlns:pic="http://schemas.openxmlformats.org/drawingml/2006/picture">
+                  <pic:nvPicPr>
+                    <pic:cNvPr id="14342" name="Picture 6"/>
+                    <pic:cNvPicPr>
+                      <a:picLocks noChangeAspect="1" noChangeArrowheads="1"/>
+                    </pic:cNvPicPr>
+                  </pic:nvPicPr>
+                  <pic:blipFill>
+                    <a:blip r:embed="rId14"/>
+                    <a:srcRect/>
+                    <a:stretch>
+                      <a:fillRect/>
+                    </a:stretch>
+                  </pic:blipFill>
+                  <pic:spPr bwMode="auto">
+                    <a:xfrm>
+                      <a:off x="0" y="0"/>
+                      <a:ext cx="5229225" cy="1285875"/>
+                    </a:xfrm>
+                    <a:prstGeom prst="rect">
+                      <a:avLst/>
+                    </a:prstGeom>
+                    <a:noFill/>
+                    <a:ln w="9525">
+                      <a:noFill/>
+                      <a:miter lim="800000"/>
+                      <a:headEnd/>
+                      <a:tailEnd/>
+                    </a:ln>
+                    <a:effectLst/>
+                  </pic:spPr>
+                </pic:pic>
+              </a:graphicData>
+            </a:graphic>
+          </wp:inline>
+        </w:drawing>
+      </w:r>
+    </w:p>
+    <w:p>
+      <w:pPr>
+        <w:pStyle w:val="Lgende"/>
+        <w:jc w:val="center"/>
+      </w:pPr>
+      <w:r>
+        <w:t xml:space="preserve">Figure </w:t>
+      </w:r>
+      <w:fldSimple w:instr=" SEQ Figure \* ARABIC ">
+        <w:r>
+          <w:rPr>
+            <w:noProof/>
+          </w:rPr>
+          <w:t>1</w:t>
+        </w:r>
+      </w:fldSimple>
+      <w:r>
+        <w:t>: Descriptive statistics of image size en MB</w:t>
+      </w:r>
+      <w:r>
+        <w:t>.</w:t>
+      </w:r>
+    </w:p>
+    <w:p>
+      <w:pPr>
+        <w:pStyle w:val="NormalWeb"/>
+      </w:pPr>
+      <w:r>
+        <w:t xml:space="preserve">Image is </w:t>
+      </w:r>
+      <w:r>
+        <w:t>recorder</w:t>
+      </w:r>
+      <w:r>
+        <w:t xml:space="preserve"> in </w:t>
+      </w:r>
+      <w:r>
+        <w:t>three</w:t>
+      </w:r>
+      <w:r>
+        <w:t xml:space="preserve"> </w:t>
+      </w:r>
+      <w:r>
+        <w:t>different</w:t>
+      </w:r>
+      <w:r>
+        <w:t xml:space="preserve"> </w:t>
+      </w:r>
+      <w:r>
+        <w:t xml:space="preserve">colors. The following </w:t>
+      </w:r>
+      <w:r>
+        <w:t>image shows</w:t>
+      </w:r>
+      <w:r>
+        <w:t xml:space="preserve"> the cat and dog image on different colors.</w:t>
+      </w:r>
+    </w:p>
+    <w:p>
+      <w:pPr>
+        <w:pStyle w:val="NormalWeb"/>
+      </w:pPr>
+      <w:r>
+        <w:rPr>
           <w:noProof/>
           <w:lang w:val="fr-FR" w:eastAsia="fr-FR"/>
         </w:rPr>
         <w:drawing>
           <wp:inline distT="0" distB="0" distL="0" distR="0">
-            <wp:extent cx="3810000" cy="2849880"/>
-            <wp:effectExtent l="19050" t="0" r="0" b="0"/>
-            <wp:docPr id="2" name="Image 1" descr="cat.0.jpg"/>
+            <wp:extent cx="5462244" cy="1956246"/>
+            <wp:effectExtent l="0" t="0" r="0" b="0"/>
+            <wp:docPr id="23" name="Image 22" descr="cat_shanel.png"/>
             <wp:cNvGraphicFramePr>
               <a:graphicFrameLocks xmlns:a="http://schemas.openxmlformats.org/drawingml/2006/main" noChangeAspect="1"/>
             </wp:cNvGraphicFramePr>
@@ -325,267 +791,7 @@
               <a:graphicData uri="http://schemas.openxmlformats.org/drawingml/2006/picture">
                 <pic:pic xmlns:pic="http://schemas.openxmlformats.org/drawingml/2006/picture">
                   <pic:nvPicPr>
-                    <pic:cNvPr id="0" name="cat.0.jpg"/>
-                    <pic:cNvPicPr/>
-                  </pic:nvPicPr>
-                  <pic:blipFill>
-                    <a:blip r:embed="rId9"/>
-                    <a:stretch>
-                      <a:fillRect/>
-                    </a:stretch>
-                  </pic:blipFill>
-                  <pic:spPr>
-                    <a:xfrm>
-                      <a:off x="0" y="0"/>
-                      <a:ext cx="3810000" cy="2849880"/>
-                    </a:xfrm>
-                    <a:prstGeom prst="rect">
-                      <a:avLst/>
-                    </a:prstGeom>
-                  </pic:spPr>
-                </pic:pic>
-              </a:graphicData>
-            </a:graphic>
-          </wp:inline>
-        </w:drawing>
-      </w:r>
-      <w:r>
-        <w:rPr>
-          <w:b/>
-          <w:bCs/>
-          <w:noProof/>
-          <w:lang w:val="fr-FR" w:eastAsia="fr-FR"/>
-        </w:rPr>
-        <w:drawing>
-          <wp:inline distT="0" distB="0" distL="0" distR="0">
-            <wp:extent cx="2286000" cy="2133600"/>
-            <wp:effectExtent l="19050" t="0" r="0" b="0"/>
-            <wp:docPr id="3" name="Image 2" descr="cat.1.jpg"/>
-            <wp:cNvGraphicFramePr>
-              <a:graphicFrameLocks xmlns:a="http://schemas.openxmlformats.org/drawingml/2006/main" noChangeAspect="1"/>
-            </wp:cNvGraphicFramePr>
-            <a:graphic xmlns:a="http://schemas.openxmlformats.org/drawingml/2006/main">
-              <a:graphicData uri="http://schemas.openxmlformats.org/drawingml/2006/picture">
-                <pic:pic xmlns:pic="http://schemas.openxmlformats.org/drawingml/2006/picture">
-                  <pic:nvPicPr>
-                    <pic:cNvPr id="0" name="cat.1.jpg"/>
-                    <pic:cNvPicPr/>
-                  </pic:nvPicPr>
-                  <pic:blipFill>
-                    <a:blip r:embed="rId10"/>
-                    <a:stretch>
-                      <a:fillRect/>
-                    </a:stretch>
-                  </pic:blipFill>
-                  <pic:spPr>
-                    <a:xfrm>
-                      <a:off x="0" y="0"/>
-                      <a:ext cx="2286000" cy="2133600"/>
-                    </a:xfrm>
-                    <a:prstGeom prst="rect">
-                      <a:avLst/>
-                    </a:prstGeom>
-                  </pic:spPr>
-                </pic:pic>
-              </a:graphicData>
-            </a:graphic>
-          </wp:inline>
-        </w:drawing>
-      </w:r>
-      <w:r>
-        <w:rPr>
-          <w:b/>
-          <w:bCs/>
-          <w:noProof/>
-          <w:lang w:val="fr-FR" w:eastAsia="fr-FR"/>
-        </w:rPr>
-        <w:drawing>
-          <wp:inline distT="0" distB="0" distL="0" distR="0">
-            <wp:extent cx="2377440" cy="3017520"/>
-            <wp:effectExtent l="19050" t="0" r="3810" b="0"/>
-            <wp:docPr id="4" name="Image 3" descr="cat.2.jpg"/>
-            <wp:cNvGraphicFramePr>
-              <a:graphicFrameLocks xmlns:a="http://schemas.openxmlformats.org/drawingml/2006/main" noChangeAspect="1"/>
-            </wp:cNvGraphicFramePr>
-            <a:graphic xmlns:a="http://schemas.openxmlformats.org/drawingml/2006/main">
-              <a:graphicData uri="http://schemas.openxmlformats.org/drawingml/2006/picture">
-                <pic:pic xmlns:pic="http://schemas.openxmlformats.org/drawingml/2006/picture">
-                  <pic:nvPicPr>
-                    <pic:cNvPr id="0" name="cat.2.jpg"/>
-                    <pic:cNvPicPr/>
-                  </pic:nvPicPr>
-                  <pic:blipFill>
-                    <a:blip r:embed="rId11"/>
-                    <a:stretch>
-                      <a:fillRect/>
-                    </a:stretch>
-                  </pic:blipFill>
-                  <pic:spPr>
-                    <a:xfrm>
-                      <a:off x="0" y="0"/>
-                      <a:ext cx="2377440" cy="3017520"/>
-                    </a:xfrm>
-                    <a:prstGeom prst="rect">
-                      <a:avLst/>
-                    </a:prstGeom>
-                  </pic:spPr>
-                </pic:pic>
-              </a:graphicData>
-            </a:graphic>
-          </wp:inline>
-        </w:drawing>
-      </w:r>
-      <w:r>
-        <w:rPr>
-          <w:b/>
-          <w:bCs/>
-          <w:noProof/>
-          <w:lang w:val="fr-FR" w:eastAsia="fr-FR"/>
-        </w:rPr>
-        <w:lastRenderedPageBreak/>
-        <w:drawing>
-          <wp:inline distT="0" distB="0" distL="0" distR="0">
-            <wp:extent cx="3810000" cy="3154680"/>
-            <wp:effectExtent l="19050" t="0" r="0" b="0"/>
-            <wp:docPr id="5" name="Image 4" descr="cat.3.jpg"/>
-            <wp:cNvGraphicFramePr>
-              <a:graphicFrameLocks xmlns:a="http://schemas.openxmlformats.org/drawingml/2006/main" noChangeAspect="1"/>
-            </wp:cNvGraphicFramePr>
-            <a:graphic xmlns:a="http://schemas.openxmlformats.org/drawingml/2006/main">
-              <a:graphicData uri="http://schemas.openxmlformats.org/drawingml/2006/picture">
-                <pic:pic xmlns:pic="http://schemas.openxmlformats.org/drawingml/2006/picture">
-                  <pic:nvPicPr>
-                    <pic:cNvPr id="0" name="cat.3.jpg"/>
-                    <pic:cNvPicPr/>
-                  </pic:nvPicPr>
-                  <pic:blipFill>
-                    <a:blip r:embed="rId12"/>
-                    <a:stretch>
-                      <a:fillRect/>
-                    </a:stretch>
-                  </pic:blipFill>
-                  <pic:spPr>
-                    <a:xfrm>
-                      <a:off x="0" y="0"/>
-                      <a:ext cx="3810000" cy="3154680"/>
-                    </a:xfrm>
-                    <a:prstGeom prst="rect">
-                      <a:avLst/>
-                    </a:prstGeom>
-                  </pic:spPr>
-                </pic:pic>
-              </a:graphicData>
-            </a:graphic>
-          </wp:inline>
-        </w:drawing>
-      </w:r>
-      <w:r>
-        <w:rPr>
-          <w:b/>
-          <w:bCs/>
-          <w:noProof/>
-          <w:lang w:val="fr-FR" w:eastAsia="fr-FR"/>
-        </w:rPr>
-        <w:drawing>
-          <wp:inline distT="0" distB="0" distL="0" distR="0">
-            <wp:extent cx="3802380" cy="2857500"/>
-            <wp:effectExtent l="19050" t="0" r="7620" b="0"/>
-            <wp:docPr id="6" name="Image 5" descr="cat.4.jpg"/>
-            <wp:cNvGraphicFramePr>
-              <a:graphicFrameLocks xmlns:a="http://schemas.openxmlformats.org/drawingml/2006/main" noChangeAspect="1"/>
-            </wp:cNvGraphicFramePr>
-            <a:graphic xmlns:a="http://schemas.openxmlformats.org/drawingml/2006/main">
-              <a:graphicData uri="http://schemas.openxmlformats.org/drawingml/2006/picture">
-                <pic:pic xmlns:pic="http://schemas.openxmlformats.org/drawingml/2006/picture">
-                  <pic:nvPicPr>
-                    <pic:cNvPr id="0" name="cat.4.jpg"/>
-                    <pic:cNvPicPr/>
-                  </pic:nvPicPr>
-                  <pic:blipFill>
-                    <a:blip r:embed="rId13"/>
-                    <a:stretch>
-                      <a:fillRect/>
-                    </a:stretch>
-                  </pic:blipFill>
-                  <pic:spPr>
-                    <a:xfrm>
-                      <a:off x="0" y="0"/>
-                      <a:ext cx="3802380" cy="2857500"/>
-                    </a:xfrm>
-                    <a:prstGeom prst="rect">
-                      <a:avLst/>
-                    </a:prstGeom>
-                  </pic:spPr>
-                </pic:pic>
-              </a:graphicData>
-            </a:graphic>
-          </wp:inline>
-        </w:drawing>
-      </w:r>
-      <w:r>
-        <w:rPr>
-          <w:b/>
-          <w:bCs/>
-          <w:noProof/>
-          <w:lang w:val="fr-FR" w:eastAsia="fr-FR"/>
-        </w:rPr>
-        <w:lastRenderedPageBreak/>
-        <w:drawing>
-          <wp:inline distT="0" distB="0" distL="0" distR="0">
-            <wp:extent cx="2491740" cy="3802380"/>
-            <wp:effectExtent l="19050" t="0" r="3810" b="0"/>
-            <wp:docPr id="7" name="Image 6" descr="dog.1.jpg"/>
-            <wp:cNvGraphicFramePr>
-              <a:graphicFrameLocks xmlns:a="http://schemas.openxmlformats.org/drawingml/2006/main" noChangeAspect="1"/>
-            </wp:cNvGraphicFramePr>
-            <a:graphic xmlns:a="http://schemas.openxmlformats.org/drawingml/2006/main">
-              <a:graphicData uri="http://schemas.openxmlformats.org/drawingml/2006/picture">
-                <pic:pic xmlns:pic="http://schemas.openxmlformats.org/drawingml/2006/picture">
-                  <pic:nvPicPr>
-                    <pic:cNvPr id="0" name="dog.1.jpg"/>
-                    <pic:cNvPicPr/>
-                  </pic:nvPicPr>
-                  <pic:blipFill>
-                    <a:blip r:embed="rId14"/>
-                    <a:stretch>
-                      <a:fillRect/>
-                    </a:stretch>
-                  </pic:blipFill>
-                  <pic:spPr>
-                    <a:xfrm>
-                      <a:off x="0" y="0"/>
-                      <a:ext cx="2491740" cy="3802380"/>
-                    </a:xfrm>
-                    <a:prstGeom prst="rect">
-                      <a:avLst/>
-                    </a:prstGeom>
-                  </pic:spPr>
-                </pic:pic>
-              </a:graphicData>
-            </a:graphic>
-          </wp:inline>
-        </w:drawing>
-      </w:r>
-      <w:r>
-        <w:rPr>
-          <w:b/>
-          <w:bCs/>
-          <w:noProof/>
-          <w:lang w:val="fr-FR" w:eastAsia="fr-FR"/>
-        </w:rPr>
-        <w:drawing>
-          <wp:inline distT="0" distB="0" distL="0" distR="0">
-            <wp:extent cx="1424940" cy="1516380"/>
-            <wp:effectExtent l="19050" t="0" r="3810" b="0"/>
-            <wp:docPr id="8" name="Image 7" descr="dog.2.jpg"/>
-            <wp:cNvGraphicFramePr>
-              <a:graphicFrameLocks xmlns:a="http://schemas.openxmlformats.org/drawingml/2006/main" noChangeAspect="1"/>
-            </wp:cNvGraphicFramePr>
-            <a:graphic xmlns:a="http://schemas.openxmlformats.org/drawingml/2006/main">
-              <a:graphicData uri="http://schemas.openxmlformats.org/drawingml/2006/picture">
-                <pic:pic xmlns:pic="http://schemas.openxmlformats.org/drawingml/2006/picture">
-                  <pic:nvPicPr>
-                    <pic:cNvPr id="0" name="dog.2.jpg"/>
+                    <pic:cNvPr id="0" name="cat_shanel.png"/>
                     <pic:cNvPicPr/>
                   </pic:nvPicPr>
                   <pic:blipFill>
@@ -597,7 +803,7 @@
                   <pic:spPr>
                     <a:xfrm>
                       <a:off x="0" y="0"/>
-                      <a:ext cx="1424940" cy="1516380"/>
+                      <a:ext cx="5462244" cy="1956246"/>
                     </a:xfrm>
                     <a:prstGeom prst="rect">
                       <a:avLst/>
@@ -610,17 +816,24 @@
         </w:drawing>
       </w:r>
       <w:r>
-        <w:rPr>
-          <w:b/>
-          <w:bCs/>
+        <w:t xml:space="preserve"> </w:t>
+      </w:r>
+    </w:p>
+    <w:p>
+      <w:pPr>
+        <w:pStyle w:val="NormalWeb"/>
+      </w:pPr>
+      <w:r>
+        <w:rPr>
           <w:noProof/>
           <w:lang w:val="fr-FR" w:eastAsia="fr-FR"/>
         </w:rPr>
+        <w:lastRenderedPageBreak/>
         <w:drawing>
           <wp:inline distT="0" distB="0" distL="0" distR="0">
-            <wp:extent cx="3802380" cy="2857500"/>
-            <wp:effectExtent l="19050" t="0" r="7620" b="0"/>
-            <wp:docPr id="9" name="Image 8" descr="dog.3.jpg"/>
+            <wp:extent cx="5462244" cy="2820042"/>
+            <wp:effectExtent l="0" t="0" r="5106" b="0"/>
+            <wp:docPr id="24" name="Image 23" descr="dog_shanel.png"/>
             <wp:cNvGraphicFramePr>
               <a:graphicFrameLocks xmlns:a="http://schemas.openxmlformats.org/drawingml/2006/main" noChangeAspect="1"/>
             </wp:cNvGraphicFramePr>
@@ -628,7 +841,7 @@
               <a:graphicData uri="http://schemas.openxmlformats.org/drawingml/2006/picture">
                 <pic:pic xmlns:pic="http://schemas.openxmlformats.org/drawingml/2006/picture">
                   <pic:nvPicPr>
-                    <pic:cNvPr id="0" name="dog.3.jpg"/>
+                    <pic:cNvPr id="0" name="dog_shanel.png"/>
                     <pic:cNvPicPr/>
                   </pic:nvPicPr>
                   <pic:blipFill>
@@ -640,7 +853,7 @@
                   <pic:spPr>
                     <a:xfrm>
                       <a:off x="0" y="0"/>
-                      <a:ext cx="3802380" cy="2857500"/>
+                      <a:ext cx="5462244" cy="2820042"/>
                     </a:xfrm>
                     <a:prstGeom prst="rect">
                       <a:avLst/>
@@ -652,49 +865,243 @@
           </wp:inline>
         </w:drawing>
       </w:r>
-      <w:r>
+    </w:p>
+    <w:p>
+      <w:pPr>
+        <w:pStyle w:val="NormalWeb"/>
+        <w:rPr>
+          <w:b/>
+        </w:rPr>
+      </w:pPr>
+      <w:r>
+        <w:rPr>
+          <w:b/>
+        </w:rPr>
+        <w:t>Sample of train data:</w:t>
+      </w:r>
+    </w:p>
+    <w:tbl>
+      <w:tblPr>
+        <w:tblStyle w:val="Grilledutableau"/>
+        <w:tblW w:w="0" w:type="auto"/>
+        <w:tblBorders>
+          <w:top w:val="none" w:sz="0" w:space="0" w:color="auto"/>
+          <w:left w:val="none" w:sz="0" w:space="0" w:color="auto"/>
+          <w:bottom w:val="none" w:sz="0" w:space="0" w:color="auto"/>
+          <w:right w:val="none" w:sz="0" w:space="0" w:color="auto"/>
+          <w:insideH w:val="none" w:sz="0" w:space="0" w:color="auto"/>
+          <w:insideV w:val="none" w:sz="0" w:space="0" w:color="auto"/>
+        </w:tblBorders>
+        <w:tblLook w:val="04A0"/>
+      </w:tblPr>
+      <w:tblGrid>
+        <w:gridCol w:w="5046"/>
+        <w:gridCol w:w="4530"/>
+      </w:tblGrid>
+      <w:tr>
+        <w:tc>
+          <w:tcPr>
+            <w:tcW w:w="4750" w:type="dxa"/>
+          </w:tcPr>
+          <w:p>
+            <w:pPr>
+              <w:pStyle w:val="NormalWeb"/>
+              <w:rPr>
+                <w:b/>
+              </w:rPr>
+            </w:pPr>
+            <w:r>
+              <w:rPr>
+                <w:b/>
+              </w:rPr>
+              <w:t>Cat image</w:t>
+            </w:r>
+          </w:p>
+        </w:tc>
+        <w:tc>
+          <w:tcPr>
+            <w:tcW w:w="4750" w:type="dxa"/>
+          </w:tcPr>
+          <w:p>
+            <w:pPr>
+              <w:pStyle w:val="NormalWeb"/>
+              <w:rPr>
+                <w:b/>
+              </w:rPr>
+            </w:pPr>
+            <w:r>
+              <w:rPr>
+                <w:b/>
+              </w:rPr>
+              <w:t>Dog image</w:t>
+            </w:r>
+          </w:p>
+        </w:tc>
+      </w:tr>
+      <w:tr>
+        <w:tc>
+          <w:tcPr>
+            <w:tcW w:w="4750" w:type="dxa"/>
+          </w:tcPr>
+          <w:p>
+            <w:pPr>
+              <w:pStyle w:val="NormalWeb"/>
+              <w:rPr>
+                <w:b/>
+              </w:rPr>
+            </w:pPr>
+            <w:r>
+              <w:rPr>
+                <w:b/>
+                <w:noProof/>
+                <w:lang w:val="fr-FR" w:eastAsia="fr-FR"/>
+              </w:rPr>
+              <w:drawing>
+                <wp:inline distT="0" distB="0" distL="0" distR="0">
+                  <wp:extent cx="3048000" cy="2308860"/>
+                  <wp:effectExtent l="19050" t="0" r="0" b="0"/>
+                  <wp:docPr id="30" name="Image 24" descr="cat.6.jpg"/>
+                  <wp:cNvGraphicFramePr>
+                    <a:graphicFrameLocks xmlns:a="http://schemas.openxmlformats.org/drawingml/2006/main" noChangeAspect="1"/>
+                  </wp:cNvGraphicFramePr>
+                  <a:graphic xmlns:a="http://schemas.openxmlformats.org/drawingml/2006/main">
+                    <a:graphicData uri="http://schemas.openxmlformats.org/drawingml/2006/picture">
+                      <pic:pic xmlns:pic="http://schemas.openxmlformats.org/drawingml/2006/picture">
+                        <pic:nvPicPr>
+                          <pic:cNvPr id="0" name="cat.6.jpg"/>
+                          <pic:cNvPicPr/>
+                        </pic:nvPicPr>
+                        <pic:blipFill>
+                          <a:blip r:embed="rId17"/>
+                          <a:stretch>
+                            <a:fillRect/>
+                          </a:stretch>
+                        </pic:blipFill>
+                        <pic:spPr>
+                          <a:xfrm>
+                            <a:off x="0" y="0"/>
+                            <a:ext cx="3048000" cy="2308860"/>
+                          </a:xfrm>
+                          <a:prstGeom prst="rect">
+                            <a:avLst/>
+                          </a:prstGeom>
+                        </pic:spPr>
+                      </pic:pic>
+                    </a:graphicData>
+                  </a:graphic>
+                </wp:inline>
+              </w:drawing>
+            </w:r>
+          </w:p>
+        </w:tc>
+        <w:tc>
+          <w:tcPr>
+            <w:tcW w:w="4750" w:type="dxa"/>
+          </w:tcPr>
+          <w:p>
+            <w:pPr>
+              <w:pStyle w:val="NormalWeb"/>
+              <w:rPr>
+                <w:b/>
+              </w:rPr>
+            </w:pPr>
+            <w:r>
+              <w:rPr>
+                <w:b/>
+                <w:noProof/>
+                <w:lang w:val="fr-FR" w:eastAsia="fr-FR"/>
+              </w:rPr>
+              <w:drawing>
+                <wp:inline distT="0" distB="0" distL="0" distR="0">
+                  <wp:extent cx="2690191" cy="1600200"/>
+                  <wp:effectExtent l="19050" t="0" r="0" b="0"/>
+                  <wp:docPr id="32" name="Image 27" descr="dog.11299.jpg"/>
+                  <wp:cNvGraphicFramePr>
+                    <a:graphicFrameLocks xmlns:a="http://schemas.openxmlformats.org/drawingml/2006/main" noChangeAspect="1"/>
+                  </wp:cNvGraphicFramePr>
+                  <a:graphic xmlns:a="http://schemas.openxmlformats.org/drawingml/2006/main">
+                    <a:graphicData uri="http://schemas.openxmlformats.org/drawingml/2006/picture">
+                      <pic:pic xmlns:pic="http://schemas.openxmlformats.org/drawingml/2006/picture">
+                        <pic:nvPicPr>
+                          <pic:cNvPr id="0" name="dog.11299.jpg"/>
+                          <pic:cNvPicPr/>
+                        </pic:nvPicPr>
+                        <pic:blipFill>
+                          <a:blip r:embed="rId18"/>
+                          <a:stretch>
+                            <a:fillRect/>
+                          </a:stretch>
+                        </pic:blipFill>
+                        <pic:spPr>
+                          <a:xfrm>
+                            <a:off x="0" y="0"/>
+                            <a:ext cx="2690191" cy="1600200"/>
+                          </a:xfrm>
+                          <a:prstGeom prst="rect">
+                            <a:avLst/>
+                          </a:prstGeom>
+                        </pic:spPr>
+                      </pic:pic>
+                    </a:graphicData>
+                  </a:graphic>
+                </wp:inline>
+              </w:drawing>
+            </w:r>
+          </w:p>
+        </w:tc>
+      </w:tr>
+      <w:tr>
+        <w:tc>
+          <w:tcPr>
+            <w:tcW w:w="4750" w:type="dxa"/>
+          </w:tcPr>
+          <w:p>
+            <w:pPr>
+              <w:pStyle w:val="NormalWeb"/>
+              <w:rPr>
+                <w:b/>
+              </w:rPr>
+            </w:pPr>
+          </w:p>
+        </w:tc>
+        <w:tc>
+          <w:tcPr>
+            <w:tcW w:w="4750" w:type="dxa"/>
+          </w:tcPr>
+          <w:p>
+            <w:pPr>
+              <w:pStyle w:val="NormalWeb"/>
+              <w:rPr>
+                <w:b/>
+              </w:rPr>
+            </w:pPr>
+          </w:p>
+        </w:tc>
+      </w:tr>
+    </w:tbl>
+    <w:p>
+      <w:pPr>
+        <w:rPr>
+          <w:rStyle w:val="lev"/>
+        </w:rPr>
+      </w:pPr>
+    </w:p>
+    <w:p>
+      <w:pPr>
         <w:rPr>
           <w:b/>
           <w:bCs/>
-          <w:noProof/>
-          <w:lang w:val="fr-FR" w:eastAsia="fr-FR"/>
-        </w:rPr>
-        <w:lastRenderedPageBreak/>
-        <w:drawing>
-          <wp:inline distT="0" distB="0" distL="0" distR="0">
-            <wp:extent cx="2286000" cy="2186940"/>
-            <wp:effectExtent l="19050" t="0" r="0" b="0"/>
-            <wp:docPr id="10" name="Image 9" descr="dog.4.jpg"/>
-            <wp:cNvGraphicFramePr>
-              <a:graphicFrameLocks xmlns:a="http://schemas.openxmlformats.org/drawingml/2006/main" noChangeAspect="1"/>
-            </wp:cNvGraphicFramePr>
-            <a:graphic xmlns:a="http://schemas.openxmlformats.org/drawingml/2006/main">
-              <a:graphicData uri="http://schemas.openxmlformats.org/drawingml/2006/picture">
-                <pic:pic xmlns:pic="http://schemas.openxmlformats.org/drawingml/2006/picture">
-                  <pic:nvPicPr>
-                    <pic:cNvPr id="0" name="dog.4.jpg"/>
-                    <pic:cNvPicPr/>
-                  </pic:nvPicPr>
-                  <pic:blipFill>
-                    <a:blip r:embed="rId17"/>
-                    <a:stretch>
-                      <a:fillRect/>
-                    </a:stretch>
-                  </pic:blipFill>
-                  <pic:spPr>
-                    <a:xfrm>
-                      <a:off x="0" y="0"/>
-                      <a:ext cx="2286000" cy="2186940"/>
-                    </a:xfrm>
-                    <a:prstGeom prst="rect">
-                      <a:avLst/>
-                    </a:prstGeom>
-                  </pic:spPr>
-                </pic:pic>
-              </a:graphicData>
-            </a:graphic>
-          </wp:inline>
-        </w:drawing>
+        </w:rPr>
+      </w:pPr>
+      <w:r>
+        <w:t>Both images can bring soma anomaly because on cat image the cat does not appear clearly and on dog image we do not clearly identify dog on image</w:t>
+      </w:r>
+      <w:r>
+        <w:rPr>
+          <w:b/>
+          <w:bCs/>
+        </w:rPr>
+        <w:t xml:space="preserve">. </w:t>
       </w:r>
     </w:p>
     <w:p>
@@ -705,97 +1112,153 @@
           <w:szCs w:val="28"/>
         </w:rPr>
       </w:pPr>
-    </w:p>
-    <w:p>
-      <w:pPr>
+      <w:r>
         <w:rPr>
           <w:rStyle w:val="lev"/>
           <w:sz w:val="28"/>
           <w:szCs w:val="28"/>
         </w:rPr>
-      </w:pPr>
-      <w:r>
+        <w:t>Solution statement:</w:t>
+      </w:r>
+    </w:p>
+    <w:p>
+      <w:r>
+        <w:t xml:space="preserve">This is a </w:t>
+      </w:r>
+      <w:proofErr w:type="spellStart"/>
+      <w:r>
+        <w:t>Kaggle</w:t>
+      </w:r>
+      <w:proofErr w:type="spellEnd"/>
+      <w:r>
+        <w:t xml:space="preserve"> problem, several people work on this project in order to increase the accuracy and reduce the percentage of wrong prediction. </w:t>
+      </w:r>
+      <w:r>
+        <w:t xml:space="preserve">The propose solution is provide the model based on CNN to distinguish Dogs VS Cats images. </w:t>
+      </w:r>
+      <w:r>
+        <w:t xml:space="preserve">I used </w:t>
+      </w:r>
+      <w:r>
+        <w:t>P</w:t>
+      </w:r>
+      <w:r>
+        <w:t>andas to load and explore data</w:t>
+      </w:r>
+      <w:r>
+        <w:t>.</w:t>
+      </w:r>
+      <w:r>
+        <w:t xml:space="preserve"> The main objective here is have more than 80% of accuracy and provide the code and model used to distinguish dogs and cats image. </w:t>
+      </w:r>
+    </w:p>
+    <w:p>
+      <w:pPr>
+        <w:rPr>
+          <w:rStyle w:val="lev"/>
+        </w:rPr>
+      </w:pPr>
+    </w:p>
+    <w:p>
+      <w:pPr>
         <w:rPr>
           <w:rStyle w:val="lev"/>
           <w:sz w:val="28"/>
           <w:szCs w:val="28"/>
         </w:rPr>
-        <w:t>Solution statement:</w:t>
-      </w:r>
-    </w:p>
-    <w:p>
-      <w:r>
-        <w:t xml:space="preserve">The propose solution is provide the model based on CNN to distinguish Dogs VS Cats images. </w:t>
-      </w:r>
-      <w:r>
-        <w:t xml:space="preserve">I used </w:t>
-      </w:r>
-      <w:r>
-        <w:t>P</w:t>
-      </w:r>
-      <w:r>
-        <w:t>andas to load and explore data .</w:t>
-      </w:r>
-    </w:p>
-    <w:p>
-      <w:pPr>
-        <w:rPr>
-          <w:rStyle w:val="lev"/>
-        </w:rPr>
-      </w:pPr>
-    </w:p>
-    <w:p>
-      <w:pPr>
+      </w:pPr>
+      <w:r>
         <w:rPr>
           <w:rStyle w:val="lev"/>
           <w:sz w:val="28"/>
           <w:szCs w:val="28"/>
         </w:rPr>
-      </w:pPr>
-      <w:r>
+        <w:lastRenderedPageBreak/>
+        <w:t>Benchmark model:</w:t>
+      </w:r>
+    </w:p>
+    <w:p>
+      <w:pPr>
+        <w:pStyle w:val="NormalWeb"/>
+      </w:pPr>
+      <w:r>
+        <w:t>The current literature suggests machine classifiers can score above 80% accuracy on this task </w:t>
+      </w:r>
+      <w:hyperlink r:id="rId19" w:history="1">
+        <w:r>
+          <w:t>[</w:t>
+        </w:r>
+        <w:r>
+          <w:t>http://xenon.stanford.edu/~pgolle/papers/dogcat.pdf</w:t>
+        </w:r>
+        <w:r>
+          <w:t>]</w:t>
+        </w:r>
+      </w:hyperlink>
+      <w:r>
+        <w:t>.</w:t>
+      </w:r>
+      <w:r>
+        <w:t xml:space="preserve"> </w:t>
+      </w:r>
+      <w:proofErr w:type="spellStart"/>
+      <w:r>
+        <w:t>Therfore</w:t>
+      </w:r>
+      <w:proofErr w:type="spellEnd"/>
+      <w:r>
+        <w:t xml:space="preserve">, </w:t>
+      </w:r>
+      <w:proofErr w:type="spellStart"/>
+      <w:r>
+        <w:t>Asirra</w:t>
+      </w:r>
+      <w:proofErr w:type="spellEnd"/>
+      <w:r>
+        <w:t xml:space="preserve"> is no longer considered safe from attack.  We have created this contest to benchmark the latest computer vision and deep learning approaches to this problem. </w:t>
+      </w:r>
+    </w:p>
+    <w:p>
+      <w:pPr>
+        <w:pStyle w:val="NormalWeb"/>
+      </w:pPr>
+      <w:r>
+        <w:t xml:space="preserve">My goal is to improve the result of this paper and create the lasting peace between cats and dogs. </w:t>
+      </w:r>
+      <w:r>
+        <w:t>This means</w:t>
+      </w:r>
+      <w:r>
+        <w:t xml:space="preserve"> propose the model which can r</w:t>
+      </w:r>
+      <w:r>
+        <w:t>each on the accuracy higher than</w:t>
+      </w:r>
+      <w:r>
+        <w:t xml:space="preserve"> 80%. </w:t>
+      </w:r>
+    </w:p>
+    <w:p>
+      <w:pPr>
+        <w:rPr>
+          <w:rStyle w:val="lev"/>
+        </w:rPr>
+      </w:pPr>
+    </w:p>
+    <w:p>
+      <w:pPr>
         <w:rPr>
           <w:rStyle w:val="lev"/>
           <w:sz w:val="28"/>
           <w:szCs w:val="28"/>
         </w:rPr>
-        <w:t>Benchmark model:</w:t>
-      </w:r>
-    </w:p>
-    <w:p>
-      <w:pPr>
-        <w:pStyle w:val="NormalWeb"/>
-      </w:pPr>
-      <w:r>
-        <w:t>The current literature suggests machine classifiers can score above 80% accuracy on this task</w:t>
-      </w:r>
-      <w:r>
-        <w:t>.</w:t>
-      </w:r>
-      <w:r>
-        <w:t>Therfore, Asirra is no longer considered safe from attack.  We have created this contest to benchmark the latest computer vision and deep learning approaches to this problem. Can you crack the CAPTCHA? Can you improve the state of the art? Can you create lasting peace between cats and dogs?</w:t>
-      </w:r>
-    </w:p>
-    <w:p>
-      <w:pPr>
-        <w:rPr>
-          <w:rStyle w:val="lev"/>
-        </w:rPr>
-      </w:pPr>
-    </w:p>
-    <w:p>
-      <w:pPr>
+      </w:pPr>
+      <w:r>
         <w:rPr>
           <w:rStyle w:val="lev"/>
           <w:sz w:val="28"/>
           <w:szCs w:val="28"/>
         </w:rPr>
-      </w:pPr>
-      <w:r>
-        <w:rPr>
-          <w:rStyle w:val="lev"/>
-          <w:sz w:val="28"/>
-          <w:szCs w:val="28"/>
-        </w:rPr>
         <w:t>Evaluation metrics:</w:t>
       </w:r>
     </w:p>
@@ -804,15 +1267,33 @@
         <w:pStyle w:val="NormalWeb"/>
       </w:pPr>
       <w:r>
-        <w:t>Performance is evaluated on the percentage of correctly labeled images. To determine your odds of breaking the Asirra CAPTCHA, raise your percentage to the 12th power.</w:t>
-      </w:r>
-    </w:p>
-    <w:p>
-      <w:pPr>
-        <w:pStyle w:val="NormalWeb"/>
-      </w:pPr>
-      <w:r>
-        <w:t>"But classification accuracy is a flawed metric!" you scream at your monitor in fury, "my genius requires you accept the posterior probability of my predictions!"  That may be true, but sometimes simplicity is just nice. Here there are only dogs and cats... no 0.5 dog-cat hybrid guesses allowed!</w:t>
+        <w:t xml:space="preserve">Performance is evaluated on the percentage of correctly </w:t>
+      </w:r>
+      <w:r>
+        <w:t>labelled</w:t>
+      </w:r>
+      <w:r>
+        <w:t xml:space="preserve"> images</w:t>
+      </w:r>
+      <w:r>
+        <w:t>. 50% of train data is dog and another 50% is cat</w:t>
+      </w:r>
+      <w:r>
+        <w:t>.</w:t>
+      </w:r>
+      <w:r>
+        <w:t xml:space="preserve"> In the case of balance data the metrics used to define the model performance will be accuracy.</w:t>
+      </w:r>
+      <w:r>
+        <w:t xml:space="preserve"> "But classification accuracy is a flawed metric!" you scream at your monitor in fury, "</w:t>
+      </w:r>
+      <w:proofErr w:type="gramStart"/>
+      <w:r>
+        <w:t>my</w:t>
+      </w:r>
+      <w:proofErr w:type="gramEnd"/>
+      <w:r>
+        <w:t xml:space="preserve"> genius requires you accept the posterior probability of my predictions!"  That may be true, but sometimes simplicity is just nice. Here there are only dogs and cats... no 0.5 dog-cat hybrid guesses allowed!</w:t>
       </w:r>
     </w:p>
     <w:p>
@@ -888,23 +1369,143 @@
         </w:rPr>
         <w:t xml:space="preserve">Library: </w:t>
       </w:r>
-      <w:r>
-        <w:rPr>
-          <w:rFonts w:ascii="Times New Roman" w:eastAsia="Times New Roman" w:hAnsi="Times New Roman" w:cs="Times New Roman"/>
-          <w:sz w:val="24"/>
-          <w:szCs w:val="24"/>
-          <w:lang w:eastAsia="en-CA"/>
-        </w:rPr>
-        <w:t xml:space="preserve">Keras, </w:t>
-      </w:r>
-      <w:r>
-        <w:rPr>
-          <w:rFonts w:ascii="Times New Roman" w:eastAsia="Times New Roman" w:hAnsi="Times New Roman" w:cs="Times New Roman"/>
-          <w:sz w:val="24"/>
-          <w:szCs w:val="24"/>
-          <w:lang w:eastAsia="en-CA"/>
-        </w:rPr>
-        <w:t xml:space="preserve">Pandas, Numpy, </w:t>
+      <w:proofErr w:type="spellStart"/>
+      <w:r>
+        <w:rPr>
+          <w:rFonts w:ascii="Times New Roman" w:eastAsia="Times New Roman" w:hAnsi="Times New Roman" w:cs="Times New Roman"/>
+          <w:sz w:val="24"/>
+          <w:szCs w:val="24"/>
+          <w:lang w:eastAsia="en-CA"/>
+        </w:rPr>
+        <w:t>Keras</w:t>
+      </w:r>
+      <w:proofErr w:type="spellEnd"/>
+      <w:r>
+        <w:rPr>
+          <w:rFonts w:ascii="Times New Roman" w:eastAsia="Times New Roman" w:hAnsi="Times New Roman" w:cs="Times New Roman"/>
+          <w:sz w:val="24"/>
+          <w:szCs w:val="24"/>
+          <w:lang w:eastAsia="en-CA"/>
+        </w:rPr>
+        <w:t xml:space="preserve">, </w:t>
+      </w:r>
+      <w:proofErr w:type="spellStart"/>
+      <w:r>
+        <w:rPr>
+          <w:rFonts w:ascii="Times New Roman" w:eastAsia="Times New Roman" w:hAnsi="Times New Roman" w:cs="Times New Roman"/>
+          <w:sz w:val="24"/>
+          <w:szCs w:val="24"/>
+          <w:lang w:eastAsia="en-CA"/>
+        </w:rPr>
+        <w:t>Tensorflow</w:t>
+      </w:r>
+      <w:proofErr w:type="spellEnd"/>
+      <w:r>
+        <w:rPr>
+          <w:rFonts w:ascii="Times New Roman" w:eastAsia="Times New Roman" w:hAnsi="Times New Roman" w:cs="Times New Roman"/>
+          <w:sz w:val="24"/>
+          <w:szCs w:val="24"/>
+          <w:lang w:eastAsia="en-CA"/>
+        </w:rPr>
+        <w:t xml:space="preserve">, </w:t>
+      </w:r>
+      <w:r>
+        <w:rPr>
+          <w:rFonts w:ascii="Times New Roman" w:eastAsia="Times New Roman" w:hAnsi="Times New Roman" w:cs="Times New Roman"/>
+          <w:sz w:val="24"/>
+          <w:szCs w:val="24"/>
+          <w:lang w:eastAsia="en-CA"/>
+        </w:rPr>
+        <w:t xml:space="preserve">Pandas, </w:t>
+      </w:r>
+      <w:proofErr w:type="spellStart"/>
+      <w:r>
+        <w:rPr>
+          <w:rFonts w:ascii="Times New Roman" w:eastAsia="Times New Roman" w:hAnsi="Times New Roman" w:cs="Times New Roman"/>
+          <w:sz w:val="24"/>
+          <w:szCs w:val="24"/>
+          <w:lang w:eastAsia="en-CA"/>
+        </w:rPr>
+        <w:t>Numpy</w:t>
+      </w:r>
+      <w:proofErr w:type="spellEnd"/>
+      <w:r>
+        <w:rPr>
+          <w:rFonts w:ascii="Times New Roman" w:eastAsia="Times New Roman" w:hAnsi="Times New Roman" w:cs="Times New Roman"/>
+          <w:sz w:val="24"/>
+          <w:szCs w:val="24"/>
+          <w:lang w:eastAsia="en-CA"/>
+        </w:rPr>
+        <w:t>,</w:t>
+      </w:r>
+      <w:r>
+        <w:rPr>
+          <w:rFonts w:ascii="Times New Roman" w:eastAsia="Times New Roman" w:hAnsi="Times New Roman" w:cs="Times New Roman"/>
+          <w:sz w:val="24"/>
+          <w:szCs w:val="24"/>
+          <w:lang w:eastAsia="en-CA"/>
+        </w:rPr>
+        <w:t xml:space="preserve"> </w:t>
+      </w:r>
+      <w:proofErr w:type="spellStart"/>
+      <w:r>
+        <w:rPr>
+          <w:rFonts w:ascii="Times New Roman" w:eastAsia="Times New Roman" w:hAnsi="Times New Roman" w:cs="Times New Roman"/>
+          <w:sz w:val="24"/>
+          <w:szCs w:val="24"/>
+          <w:lang w:eastAsia="en-CA"/>
+        </w:rPr>
+        <w:t>matplotlib</w:t>
+      </w:r>
+      <w:proofErr w:type="spellEnd"/>
+      <w:r>
+        <w:rPr>
+          <w:rFonts w:ascii="Times New Roman" w:eastAsia="Times New Roman" w:hAnsi="Times New Roman" w:cs="Times New Roman"/>
+          <w:sz w:val="24"/>
+          <w:szCs w:val="24"/>
+          <w:lang w:eastAsia="en-CA"/>
+        </w:rPr>
+        <w:t xml:space="preserve">, </w:t>
+      </w:r>
+      <w:proofErr w:type="spellStart"/>
+      <w:r>
+        <w:rPr>
+          <w:rFonts w:ascii="Times New Roman" w:eastAsia="Times New Roman" w:hAnsi="Times New Roman" w:cs="Times New Roman"/>
+          <w:sz w:val="24"/>
+          <w:szCs w:val="24"/>
+          <w:lang w:eastAsia="en-CA"/>
+        </w:rPr>
+        <w:t>seaborn</w:t>
+      </w:r>
+      <w:proofErr w:type="spellEnd"/>
+      <w:r>
+        <w:rPr>
+          <w:rFonts w:ascii="Times New Roman" w:eastAsia="Times New Roman" w:hAnsi="Times New Roman" w:cs="Times New Roman"/>
+          <w:sz w:val="24"/>
+          <w:szCs w:val="24"/>
+          <w:lang w:eastAsia="en-CA"/>
+        </w:rPr>
+        <w:t xml:space="preserve">, </w:t>
+      </w:r>
+      <w:proofErr w:type="spellStart"/>
+      <w:r>
+        <w:rPr>
+          <w:rFonts w:ascii="Times New Roman" w:eastAsia="Times New Roman" w:hAnsi="Times New Roman" w:cs="Times New Roman"/>
+          <w:sz w:val="24"/>
+          <w:szCs w:val="24"/>
+          <w:lang w:eastAsia="en-CA"/>
+        </w:rPr>
+        <w:t>scikit</w:t>
+      </w:r>
+      <w:proofErr w:type="spellEnd"/>
+      <w:r>
+        <w:rPr>
+          <w:rFonts w:ascii="Times New Roman" w:eastAsia="Times New Roman" w:hAnsi="Times New Roman" w:cs="Times New Roman"/>
+          <w:sz w:val="24"/>
+          <w:szCs w:val="24"/>
+          <w:lang w:eastAsia="en-CA"/>
+        </w:rPr>
+        <w:t>-learn</w:t>
       </w:r>
     </w:p>
     <w:p>
@@ -928,7 +1529,6 @@
           <w:szCs w:val="24"/>
           <w:lang w:eastAsia="en-CA"/>
         </w:rPr>
-        <w:lastRenderedPageBreak/>
         <w:t>Workflow:</w:t>
       </w:r>
     </w:p>
@@ -953,7 +1553,210 @@
           <w:szCs w:val="24"/>
           <w:lang w:eastAsia="en-CA"/>
         </w:rPr>
-        <w:t xml:space="preserve">The project will be separate on </w:t>
+        <w:t>Data understanding</w:t>
+      </w:r>
+    </w:p>
+    <w:p>
+      <w:pPr>
+        <w:numPr>
+          <w:ilvl w:val="2"/>
+          <w:numId w:val="1"/>
+        </w:numPr>
+        <w:spacing w:before="100" w:beforeAutospacing="1" w:after="100" w:afterAutospacing="1" w:line="240" w:lineRule="auto"/>
+        <w:rPr>
+          <w:rFonts w:ascii="Times New Roman" w:eastAsia="Times New Roman" w:hAnsi="Times New Roman" w:cs="Times New Roman"/>
+          <w:sz w:val="24"/>
+          <w:szCs w:val="24"/>
+          <w:lang w:eastAsia="en-CA"/>
+        </w:rPr>
+      </w:pPr>
+      <w:r>
+        <w:rPr>
+          <w:rFonts w:ascii="Times New Roman" w:eastAsia="Times New Roman" w:hAnsi="Times New Roman" w:cs="Times New Roman"/>
+          <w:sz w:val="24"/>
+          <w:szCs w:val="24"/>
+          <w:lang w:eastAsia="en-CA"/>
+        </w:rPr>
+        <w:t>Data exploration and visualisation</w:t>
+      </w:r>
+      <w:r>
+        <w:rPr>
+          <w:rFonts w:ascii="Times New Roman" w:eastAsia="Times New Roman" w:hAnsi="Times New Roman" w:cs="Times New Roman"/>
+          <w:sz w:val="24"/>
+          <w:szCs w:val="24"/>
+          <w:lang w:eastAsia="en-CA"/>
+        </w:rPr>
+        <w:t xml:space="preserve"> (</w:t>
+      </w:r>
+      <w:proofErr w:type="spellStart"/>
+      <w:r>
+        <w:rPr>
+          <w:rFonts w:ascii="Times New Roman" w:eastAsia="Times New Roman" w:hAnsi="Times New Roman" w:cs="Times New Roman"/>
+          <w:sz w:val="24"/>
+          <w:szCs w:val="24"/>
+          <w:lang w:eastAsia="en-CA"/>
+        </w:rPr>
+        <w:t>matplotlid</w:t>
+      </w:r>
+      <w:proofErr w:type="spellEnd"/>
+      <w:r>
+        <w:rPr>
+          <w:rFonts w:ascii="Times New Roman" w:eastAsia="Times New Roman" w:hAnsi="Times New Roman" w:cs="Times New Roman"/>
+          <w:sz w:val="24"/>
+          <w:szCs w:val="24"/>
+          <w:lang w:eastAsia="en-CA"/>
+        </w:rPr>
+        <w:t xml:space="preserve"> and </w:t>
+      </w:r>
+      <w:proofErr w:type="spellStart"/>
+      <w:r>
+        <w:rPr>
+          <w:rFonts w:ascii="Times New Roman" w:eastAsia="Times New Roman" w:hAnsi="Times New Roman" w:cs="Times New Roman"/>
+          <w:sz w:val="24"/>
+          <w:szCs w:val="24"/>
+          <w:lang w:eastAsia="en-CA"/>
+        </w:rPr>
+        <w:t>seeborn</w:t>
+      </w:r>
+      <w:proofErr w:type="spellEnd"/>
+      <w:r>
+        <w:rPr>
+          <w:rFonts w:ascii="Times New Roman" w:eastAsia="Times New Roman" w:hAnsi="Times New Roman" w:cs="Times New Roman"/>
+          <w:sz w:val="24"/>
+          <w:szCs w:val="24"/>
+          <w:lang w:eastAsia="en-CA"/>
+        </w:rPr>
+        <w:t>)</w:t>
+      </w:r>
+    </w:p>
+    <w:p>
+      <w:pPr>
+        <w:numPr>
+          <w:ilvl w:val="3"/>
+          <w:numId w:val="1"/>
+        </w:numPr>
+        <w:spacing w:before="100" w:beforeAutospacing="1" w:after="100" w:afterAutospacing="1" w:line="240" w:lineRule="auto"/>
+        <w:rPr>
+          <w:rFonts w:ascii="Times New Roman" w:eastAsia="Times New Roman" w:hAnsi="Times New Roman" w:cs="Times New Roman"/>
+          <w:sz w:val="24"/>
+          <w:szCs w:val="24"/>
+          <w:lang w:eastAsia="en-CA"/>
+        </w:rPr>
+      </w:pPr>
+      <w:r>
+        <w:rPr>
+          <w:rFonts w:ascii="Times New Roman" w:eastAsia="Times New Roman" w:hAnsi="Times New Roman" w:cs="Times New Roman"/>
+          <w:sz w:val="24"/>
+          <w:szCs w:val="24"/>
+          <w:lang w:eastAsia="en-CA"/>
+        </w:rPr>
+        <w:t>Validate the rate of dog and cat</w:t>
+      </w:r>
+    </w:p>
+    <w:p>
+      <w:pPr>
+        <w:numPr>
+          <w:ilvl w:val="3"/>
+          <w:numId w:val="1"/>
+        </w:numPr>
+        <w:spacing w:before="100" w:beforeAutospacing="1" w:after="100" w:afterAutospacing="1" w:line="240" w:lineRule="auto"/>
+        <w:rPr>
+          <w:rFonts w:ascii="Times New Roman" w:eastAsia="Times New Roman" w:hAnsi="Times New Roman" w:cs="Times New Roman"/>
+          <w:sz w:val="24"/>
+          <w:szCs w:val="24"/>
+          <w:lang w:eastAsia="en-CA"/>
+        </w:rPr>
+      </w:pPr>
+      <w:r>
+        <w:rPr>
+          <w:rFonts w:ascii="Times New Roman" w:eastAsia="Times New Roman" w:hAnsi="Times New Roman" w:cs="Times New Roman"/>
+          <w:sz w:val="24"/>
+          <w:szCs w:val="24"/>
+          <w:lang w:eastAsia="en-CA"/>
+        </w:rPr>
+        <w:t xml:space="preserve">Check the image size </w:t>
+      </w:r>
+      <w:r>
+        <w:rPr>
+          <w:rFonts w:ascii="Times New Roman" w:eastAsia="Times New Roman" w:hAnsi="Times New Roman" w:cs="Times New Roman"/>
+          <w:sz w:val="24"/>
+          <w:szCs w:val="24"/>
+          <w:lang w:eastAsia="en-CA"/>
+        </w:rPr>
+        <w:t xml:space="preserve"> </w:t>
+      </w:r>
+    </w:p>
+    <w:p>
+      <w:pPr>
+        <w:numPr>
+          <w:ilvl w:val="2"/>
+          <w:numId w:val="1"/>
+        </w:numPr>
+        <w:spacing w:before="100" w:beforeAutospacing="1" w:after="100" w:afterAutospacing="1" w:line="240" w:lineRule="auto"/>
+        <w:rPr>
+          <w:rFonts w:ascii="Times New Roman" w:eastAsia="Times New Roman" w:hAnsi="Times New Roman" w:cs="Times New Roman"/>
+          <w:sz w:val="24"/>
+          <w:szCs w:val="24"/>
+          <w:lang w:eastAsia="en-CA"/>
+        </w:rPr>
+      </w:pPr>
+      <w:r>
+        <w:rPr>
+          <w:rFonts w:ascii="Times New Roman" w:eastAsia="Times New Roman" w:hAnsi="Times New Roman" w:cs="Times New Roman"/>
+          <w:sz w:val="24"/>
+          <w:szCs w:val="24"/>
+          <w:lang w:eastAsia="en-CA"/>
+        </w:rPr>
+        <w:t xml:space="preserve">Used </w:t>
+      </w:r>
+      <w:proofErr w:type="spellStart"/>
+      <w:r>
+        <w:rPr>
+          <w:rFonts w:ascii="Times New Roman" w:eastAsia="Times New Roman" w:hAnsi="Times New Roman" w:cs="Times New Roman"/>
+          <w:sz w:val="24"/>
+          <w:szCs w:val="24"/>
+          <w:lang w:eastAsia="en-CA"/>
+        </w:rPr>
+        <w:t>keras</w:t>
+      </w:r>
+      <w:proofErr w:type="spellEnd"/>
+      <w:r>
+        <w:rPr>
+          <w:rFonts w:ascii="Times New Roman" w:eastAsia="Times New Roman" w:hAnsi="Times New Roman" w:cs="Times New Roman"/>
+          <w:sz w:val="24"/>
+          <w:szCs w:val="24"/>
+          <w:lang w:eastAsia="en-CA"/>
+        </w:rPr>
+        <w:t xml:space="preserve"> </w:t>
+      </w:r>
+      <w:proofErr w:type="spellStart"/>
+      <w:r>
+        <w:rPr>
+          <w:rFonts w:ascii="Times New Roman" w:eastAsia="Times New Roman" w:hAnsi="Times New Roman" w:cs="Times New Roman"/>
+          <w:sz w:val="24"/>
+          <w:szCs w:val="24"/>
+          <w:lang w:eastAsia="en-CA"/>
+        </w:rPr>
+        <w:t>ImageDataGenerator</w:t>
+      </w:r>
+      <w:proofErr w:type="spellEnd"/>
+      <w:r>
+        <w:rPr>
+          <w:rFonts w:ascii="Times New Roman" w:eastAsia="Times New Roman" w:hAnsi="Times New Roman" w:cs="Times New Roman"/>
+          <w:sz w:val="24"/>
+          <w:szCs w:val="24"/>
+          <w:lang w:eastAsia="en-CA"/>
+        </w:rPr>
+        <w:t xml:space="preserve"> to pr</w:t>
+      </w:r>
+      <w:r>
+        <w:rPr>
+          <w:rFonts w:ascii="Times New Roman" w:eastAsia="Times New Roman" w:hAnsi="Times New Roman" w:cs="Times New Roman"/>
+          <w:sz w:val="24"/>
+          <w:szCs w:val="24"/>
+          <w:lang w:eastAsia="en-CA"/>
+        </w:rPr>
+        <w:t>e-process data.</w:t>
       </w:r>
     </w:p>
     <w:p>
@@ -977,7 +1780,128 @@
           <w:szCs w:val="24"/>
           <w:lang w:eastAsia="en-CA"/>
         </w:rPr>
-        <w:t>Data understanding</w:t>
+        <w:t>Train test split</w:t>
+      </w:r>
+      <w:r>
+        <w:rPr>
+          <w:rFonts w:ascii="Times New Roman" w:eastAsia="Times New Roman" w:hAnsi="Times New Roman" w:cs="Times New Roman"/>
+          <w:sz w:val="24"/>
+          <w:szCs w:val="24"/>
+          <w:lang w:eastAsia="en-CA"/>
+        </w:rPr>
+        <w:t xml:space="preserve"> (</w:t>
+      </w:r>
+      <w:proofErr w:type="spellStart"/>
+      <w:r>
+        <w:rPr>
+          <w:rFonts w:ascii="Times New Roman" w:eastAsia="Times New Roman" w:hAnsi="Times New Roman" w:cs="Times New Roman"/>
+          <w:sz w:val="24"/>
+          <w:szCs w:val="24"/>
+          <w:lang w:eastAsia="en-CA"/>
+        </w:rPr>
+        <w:t>train_test_split</w:t>
+      </w:r>
+      <w:proofErr w:type="spellEnd"/>
+      <w:r>
+        <w:rPr>
+          <w:rFonts w:ascii="Times New Roman" w:eastAsia="Times New Roman" w:hAnsi="Times New Roman" w:cs="Times New Roman"/>
+          <w:sz w:val="24"/>
+          <w:szCs w:val="24"/>
+          <w:lang w:eastAsia="en-CA"/>
+        </w:rPr>
+        <w:t xml:space="preserve"> for </w:t>
+      </w:r>
+      <w:proofErr w:type="spellStart"/>
+      <w:r>
+        <w:rPr>
+          <w:rFonts w:ascii="Times New Roman" w:eastAsia="Times New Roman" w:hAnsi="Times New Roman" w:cs="Times New Roman"/>
+          <w:sz w:val="24"/>
+          <w:szCs w:val="24"/>
+          <w:lang w:eastAsia="en-CA"/>
+        </w:rPr>
+        <w:t>scikit</w:t>
+      </w:r>
+      <w:proofErr w:type="spellEnd"/>
+      <w:r>
+        <w:rPr>
+          <w:rFonts w:ascii="Times New Roman" w:eastAsia="Times New Roman" w:hAnsi="Times New Roman" w:cs="Times New Roman"/>
+          <w:sz w:val="24"/>
+          <w:szCs w:val="24"/>
+          <w:lang w:eastAsia="en-CA"/>
+        </w:rPr>
+        <w:t>-learn)</w:t>
+      </w:r>
+    </w:p>
+    <w:p>
+      <w:pPr>
+        <w:numPr>
+          <w:ilvl w:val="2"/>
+          <w:numId w:val="1"/>
+        </w:numPr>
+        <w:spacing w:before="100" w:beforeAutospacing="1" w:after="100" w:afterAutospacing="1" w:line="240" w:lineRule="auto"/>
+        <w:rPr>
+          <w:rFonts w:ascii="Times New Roman" w:eastAsia="Times New Roman" w:hAnsi="Times New Roman" w:cs="Times New Roman"/>
+          <w:sz w:val="24"/>
+          <w:szCs w:val="24"/>
+          <w:lang w:eastAsia="en-CA"/>
+        </w:rPr>
+      </w:pPr>
+      <w:r>
+        <w:rPr>
+          <w:rFonts w:ascii="Times New Roman" w:eastAsia="Times New Roman" w:hAnsi="Times New Roman" w:cs="Times New Roman"/>
+          <w:sz w:val="24"/>
+          <w:szCs w:val="24"/>
+          <w:lang w:eastAsia="en-CA"/>
+        </w:rPr>
+        <w:t>Prepared labelled images to train model</w:t>
+      </w:r>
+    </w:p>
+    <w:p>
+      <w:pPr>
+        <w:numPr>
+          <w:ilvl w:val="2"/>
+          <w:numId w:val="1"/>
+        </w:numPr>
+        <w:spacing w:before="100" w:beforeAutospacing="1" w:after="100" w:afterAutospacing="1" w:line="240" w:lineRule="auto"/>
+        <w:rPr>
+          <w:rFonts w:ascii="Times New Roman" w:eastAsia="Times New Roman" w:hAnsi="Times New Roman" w:cs="Times New Roman"/>
+          <w:sz w:val="24"/>
+          <w:szCs w:val="24"/>
+          <w:lang w:eastAsia="en-CA"/>
+        </w:rPr>
+      </w:pPr>
+      <w:r>
+        <w:rPr>
+          <w:rFonts w:ascii="Times New Roman" w:eastAsia="Times New Roman" w:hAnsi="Times New Roman" w:cs="Times New Roman"/>
+          <w:sz w:val="24"/>
+          <w:szCs w:val="24"/>
+          <w:lang w:eastAsia="en-CA"/>
+        </w:rPr>
+        <w:t>Take 80% image for training and 20% for testing</w:t>
+      </w:r>
+    </w:p>
+    <w:p>
+      <w:pPr>
+        <w:numPr>
+          <w:ilvl w:val="2"/>
+          <w:numId w:val="1"/>
+        </w:numPr>
+        <w:spacing w:before="100" w:beforeAutospacing="1" w:after="100" w:afterAutospacing="1" w:line="240" w:lineRule="auto"/>
+        <w:rPr>
+          <w:rFonts w:ascii="Times New Roman" w:eastAsia="Times New Roman" w:hAnsi="Times New Roman" w:cs="Times New Roman"/>
+          <w:sz w:val="24"/>
+          <w:szCs w:val="24"/>
+          <w:lang w:eastAsia="en-CA"/>
+        </w:rPr>
+      </w:pPr>
+      <w:r>
+        <w:rPr>
+          <w:rFonts w:ascii="Times New Roman" w:eastAsia="Times New Roman" w:hAnsi="Times New Roman" w:cs="Times New Roman"/>
+          <w:sz w:val="24"/>
+          <w:szCs w:val="24"/>
+          <w:lang w:eastAsia="en-CA"/>
+        </w:rPr>
+        <w:t>Check the cat, dog rate of train and test data</w:t>
       </w:r>
     </w:p>
     <w:p>
@@ -1001,7 +1925,102 @@
           <w:szCs w:val="24"/>
           <w:lang w:eastAsia="en-CA"/>
         </w:rPr>
-        <w:t xml:space="preserve">Data exploration and visualisation </w:t>
+        <w:t>Modelling</w:t>
+      </w:r>
+      <w:r>
+        <w:rPr>
+          <w:rFonts w:ascii="Times New Roman" w:eastAsia="Times New Roman" w:hAnsi="Times New Roman" w:cs="Times New Roman"/>
+          <w:sz w:val="24"/>
+          <w:szCs w:val="24"/>
+          <w:lang w:eastAsia="en-CA"/>
+        </w:rPr>
+        <w:t xml:space="preserve"> (</w:t>
+      </w:r>
+      <w:proofErr w:type="spellStart"/>
+      <w:r>
+        <w:rPr>
+          <w:rFonts w:ascii="Times New Roman" w:eastAsia="Times New Roman" w:hAnsi="Times New Roman" w:cs="Times New Roman"/>
+          <w:sz w:val="24"/>
+          <w:szCs w:val="24"/>
+          <w:lang w:eastAsia="en-CA"/>
+        </w:rPr>
+        <w:t>keras</w:t>
+      </w:r>
+      <w:proofErr w:type="spellEnd"/>
+      <w:r>
+        <w:rPr>
+          <w:rFonts w:ascii="Times New Roman" w:eastAsia="Times New Roman" w:hAnsi="Times New Roman" w:cs="Times New Roman"/>
+          <w:sz w:val="24"/>
+          <w:szCs w:val="24"/>
+          <w:lang w:eastAsia="en-CA"/>
+        </w:rPr>
+        <w:t>)</w:t>
+      </w:r>
+    </w:p>
+    <w:p>
+      <w:pPr>
+        <w:numPr>
+          <w:ilvl w:val="2"/>
+          <w:numId w:val="1"/>
+        </w:numPr>
+        <w:spacing w:before="100" w:beforeAutospacing="1" w:after="100" w:afterAutospacing="1" w:line="240" w:lineRule="auto"/>
+        <w:rPr>
+          <w:rFonts w:ascii="Times New Roman" w:eastAsia="Times New Roman" w:hAnsi="Times New Roman" w:cs="Times New Roman"/>
+          <w:sz w:val="24"/>
+          <w:szCs w:val="24"/>
+          <w:lang w:eastAsia="en-CA"/>
+        </w:rPr>
+      </w:pPr>
+      <w:r>
+        <w:rPr>
+          <w:rFonts w:ascii="Times New Roman" w:eastAsia="Times New Roman" w:hAnsi="Times New Roman" w:cs="Times New Roman"/>
+          <w:sz w:val="24"/>
+          <w:szCs w:val="24"/>
+          <w:lang w:eastAsia="en-CA"/>
+        </w:rPr>
+        <w:t>Design the model</w:t>
+      </w:r>
+      <w:r>
+        <w:rPr>
+          <w:rFonts w:ascii="Times New Roman" w:eastAsia="Times New Roman" w:hAnsi="Times New Roman" w:cs="Times New Roman"/>
+          <w:sz w:val="24"/>
+          <w:szCs w:val="24"/>
+          <w:lang w:eastAsia="en-CA"/>
+        </w:rPr>
+        <w:t xml:space="preserve"> </w:t>
+      </w:r>
+    </w:p>
+    <w:p>
+      <w:pPr>
+        <w:numPr>
+          <w:ilvl w:val="2"/>
+          <w:numId w:val="1"/>
+        </w:numPr>
+        <w:spacing w:before="100" w:beforeAutospacing="1" w:after="100" w:afterAutospacing="1" w:line="240" w:lineRule="auto"/>
+        <w:rPr>
+          <w:rFonts w:ascii="Times New Roman" w:eastAsia="Times New Roman" w:hAnsi="Times New Roman" w:cs="Times New Roman"/>
+          <w:sz w:val="24"/>
+          <w:szCs w:val="24"/>
+          <w:lang w:eastAsia="en-CA"/>
+        </w:rPr>
+      </w:pPr>
+      <w:r>
+        <w:rPr>
+          <w:rFonts w:ascii="Times New Roman" w:eastAsia="Times New Roman" w:hAnsi="Times New Roman" w:cs="Times New Roman"/>
+          <w:sz w:val="24"/>
+          <w:szCs w:val="24"/>
+          <w:lang w:eastAsia="en-CA"/>
+        </w:rPr>
+        <w:t>Training the model</w:t>
+      </w:r>
+      <w:r>
+        <w:rPr>
+          <w:rFonts w:ascii="Times New Roman" w:eastAsia="Times New Roman" w:hAnsi="Times New Roman" w:cs="Times New Roman"/>
+          <w:sz w:val="24"/>
+          <w:szCs w:val="24"/>
+          <w:lang w:eastAsia="en-CA"/>
+        </w:rPr>
+        <w:t xml:space="preserve"> to able to classify images</w:t>
       </w:r>
     </w:p>
     <w:p>
@@ -1025,15 +2044,20 @@
           <w:szCs w:val="24"/>
           <w:lang w:eastAsia="en-CA"/>
         </w:rPr>
-        <w:t>Extract pixel feature from an image</w:t>
-      </w:r>
-    </w:p>
-    <w:p>
-      <w:pPr>
-        <w:numPr>
-          <w:ilvl w:val="1"/>
-          <w:numId w:val="1"/>
-        </w:numPr>
+        <w:t xml:space="preserve">Evaluating </w:t>
+      </w:r>
+      <w:r>
+        <w:rPr>
+          <w:rFonts w:ascii="Times New Roman" w:eastAsia="Times New Roman" w:hAnsi="Times New Roman" w:cs="Times New Roman"/>
+          <w:sz w:val="24"/>
+          <w:szCs w:val="24"/>
+          <w:lang w:eastAsia="en-CA"/>
+        </w:rPr>
+        <w:t xml:space="preserve">or predict on new image </w:t>
+      </w:r>
+    </w:p>
+    <w:p>
+      <w:pPr>
         <w:spacing w:before="100" w:beforeAutospacing="1" w:after="100" w:afterAutospacing="1" w:line="240" w:lineRule="auto"/>
         <w:rPr>
           <w:rFonts w:ascii="Times New Roman" w:eastAsia="Times New Roman" w:hAnsi="Times New Roman" w:cs="Times New Roman"/>
@@ -1042,22 +2066,9 @@
           <w:lang w:eastAsia="en-CA"/>
         </w:rPr>
       </w:pPr>
-      <w:r>
-        <w:rPr>
-          <w:rFonts w:ascii="Times New Roman" w:eastAsia="Times New Roman" w:hAnsi="Times New Roman" w:cs="Times New Roman"/>
-          <w:sz w:val="24"/>
-          <w:szCs w:val="24"/>
-          <w:lang w:eastAsia="en-CA"/>
-        </w:rPr>
-        <w:t>Prepared labelled images to train model</w:t>
-      </w:r>
-    </w:p>
-    <w:p>
-      <w:pPr>
-        <w:numPr>
-          <w:ilvl w:val="1"/>
-          <w:numId w:val="1"/>
-        </w:numPr>
+    </w:p>
+    <w:p>
+      <w:pPr>
         <w:spacing w:before="100" w:beforeAutospacing="1" w:after="100" w:afterAutospacing="1" w:line="240" w:lineRule="auto"/>
         <w:rPr>
           <w:rFonts w:ascii="Times New Roman" w:eastAsia="Times New Roman" w:hAnsi="Times New Roman" w:cs="Times New Roman"/>
@@ -1073,82 +2084,756 @@
           <w:szCs w:val="24"/>
           <w:lang w:eastAsia="en-CA"/>
         </w:rPr>
-        <w:t>Design the model</w:t>
-      </w:r>
-      <w:r>
-        <w:rPr>
-          <w:rFonts w:ascii="Times New Roman" w:eastAsia="Times New Roman" w:hAnsi="Times New Roman" w:cs="Times New Roman"/>
-          <w:sz w:val="24"/>
-          <w:szCs w:val="24"/>
-          <w:lang w:eastAsia="en-CA"/>
-        </w:rPr>
-        <w:t xml:space="preserve"> </w:t>
-      </w:r>
-    </w:p>
-    <w:p>
-      <w:pPr>
-        <w:numPr>
-          <w:ilvl w:val="1"/>
-          <w:numId w:val="1"/>
-        </w:numPr>
-        <w:spacing w:before="100" w:beforeAutospacing="1" w:after="100" w:afterAutospacing="1" w:line="240" w:lineRule="auto"/>
-        <w:rPr>
-          <w:rFonts w:ascii="Times New Roman" w:eastAsia="Times New Roman" w:hAnsi="Times New Roman" w:cs="Times New Roman"/>
-          <w:sz w:val="24"/>
-          <w:szCs w:val="24"/>
-          <w:lang w:eastAsia="en-CA"/>
-        </w:rPr>
-      </w:pPr>
-      <w:r>
-        <w:rPr>
-          <w:rFonts w:ascii="Times New Roman" w:eastAsia="Times New Roman" w:hAnsi="Times New Roman" w:cs="Times New Roman"/>
-          <w:sz w:val="24"/>
-          <w:szCs w:val="24"/>
-          <w:lang w:eastAsia="en-CA"/>
-        </w:rPr>
-        <w:t>Training the model</w:t>
-      </w:r>
-      <w:r>
-        <w:rPr>
-          <w:rFonts w:ascii="Times New Roman" w:eastAsia="Times New Roman" w:hAnsi="Times New Roman" w:cs="Times New Roman"/>
-          <w:sz w:val="24"/>
-          <w:szCs w:val="24"/>
-          <w:lang w:eastAsia="en-CA"/>
-        </w:rPr>
-        <w:t xml:space="preserve"> to able to classify images</w:t>
-      </w:r>
-    </w:p>
-    <w:p>
-      <w:pPr>
-        <w:numPr>
-          <w:ilvl w:val="1"/>
-          <w:numId w:val="1"/>
-        </w:numPr>
-        <w:spacing w:before="100" w:beforeAutospacing="1" w:after="100" w:afterAutospacing="1" w:line="240" w:lineRule="auto"/>
-        <w:rPr>
-          <w:rFonts w:ascii="Times New Roman" w:eastAsia="Times New Roman" w:hAnsi="Times New Roman" w:cs="Times New Roman"/>
-          <w:sz w:val="24"/>
-          <w:szCs w:val="24"/>
-          <w:lang w:eastAsia="en-CA"/>
-        </w:rPr>
-      </w:pPr>
-      <w:r>
-        <w:rPr>
-          <w:rFonts w:ascii="Times New Roman" w:eastAsia="Times New Roman" w:hAnsi="Times New Roman" w:cs="Times New Roman"/>
-          <w:sz w:val="24"/>
-          <w:szCs w:val="24"/>
-          <w:lang w:eastAsia="en-CA"/>
-        </w:rPr>
-        <w:t xml:space="preserve">Evaluating </w:t>
-      </w:r>
-      <w:r>
-        <w:rPr>
-          <w:rFonts w:ascii="Times New Roman" w:eastAsia="Times New Roman" w:hAnsi="Times New Roman" w:cs="Times New Roman"/>
-          <w:sz w:val="24"/>
-          <w:szCs w:val="24"/>
-          <w:lang w:eastAsia="en-CA"/>
-        </w:rPr>
-        <w:t xml:space="preserve">or predict on new image </w:t>
+        <w:t>I will start by this model:</w:t>
+      </w:r>
+    </w:p>
+    <w:p>
+      <w:pPr>
+        <w:spacing w:after="0" w:line="240" w:lineRule="auto"/>
+        <w:rPr>
+          <w:rFonts w:ascii="Times New Roman" w:eastAsia="Times New Roman" w:hAnsi="Times New Roman" w:cs="Times New Roman"/>
+          <w:sz w:val="20"/>
+          <w:szCs w:val="20"/>
+          <w:lang w:eastAsia="en-CA"/>
+        </w:rPr>
+      </w:pPr>
+      <w:proofErr w:type="gramStart"/>
+      <w:r>
+        <w:rPr>
+          <w:rFonts w:ascii="Times New Roman" w:eastAsia="Times New Roman" w:hAnsi="Times New Roman" w:cs="Times New Roman"/>
+          <w:sz w:val="20"/>
+          <w:szCs w:val="20"/>
+          <w:lang w:eastAsia="en-CA"/>
+        </w:rPr>
+        <w:t>model</w:t>
+      </w:r>
+      <w:proofErr w:type="gramEnd"/>
+      <w:r>
+        <w:rPr>
+          <w:rFonts w:ascii="Times New Roman" w:eastAsia="Times New Roman" w:hAnsi="Times New Roman" w:cs="Times New Roman"/>
+          <w:sz w:val="20"/>
+          <w:szCs w:val="20"/>
+          <w:lang w:eastAsia="en-CA"/>
+        </w:rPr>
+        <w:t xml:space="preserve"> = </w:t>
+      </w:r>
+      <w:proofErr w:type="spellStart"/>
+      <w:r>
+        <w:rPr>
+          <w:rFonts w:ascii="Times New Roman" w:eastAsia="Times New Roman" w:hAnsi="Times New Roman" w:cs="Times New Roman"/>
+          <w:sz w:val="20"/>
+          <w:szCs w:val="20"/>
+          <w:lang w:eastAsia="en-CA"/>
+        </w:rPr>
+        <w:t>keras.models.Sequential</w:t>
+      </w:r>
+      <w:proofErr w:type="spellEnd"/>
+      <w:r>
+        <w:rPr>
+          <w:rFonts w:ascii="Times New Roman" w:eastAsia="Times New Roman" w:hAnsi="Times New Roman" w:cs="Times New Roman"/>
+          <w:sz w:val="20"/>
+          <w:szCs w:val="20"/>
+          <w:lang w:eastAsia="en-CA"/>
+        </w:rPr>
+        <w:t>([</w:t>
+      </w:r>
+    </w:p>
+    <w:p>
+      <w:pPr>
+        <w:spacing w:after="0" w:line="240" w:lineRule="auto"/>
+        <w:rPr>
+          <w:rFonts w:ascii="Times New Roman" w:eastAsia="Times New Roman" w:hAnsi="Times New Roman" w:cs="Times New Roman"/>
+          <w:sz w:val="20"/>
+          <w:szCs w:val="20"/>
+          <w:lang w:eastAsia="en-CA"/>
+        </w:rPr>
+      </w:pPr>
+      <w:r>
+        <w:rPr>
+          <w:rFonts w:ascii="Times New Roman" w:eastAsia="Times New Roman" w:hAnsi="Times New Roman" w:cs="Times New Roman"/>
+          <w:sz w:val="20"/>
+          <w:szCs w:val="20"/>
+          <w:lang w:eastAsia="en-CA"/>
+        </w:rPr>
+        <w:lastRenderedPageBreak/>
+        <w:t xml:space="preserve">                         </w:t>
+      </w:r>
+      <w:proofErr w:type="gramStart"/>
+      <w:r>
+        <w:rPr>
+          <w:rFonts w:ascii="Times New Roman" w:eastAsia="Times New Roman" w:hAnsi="Times New Roman" w:cs="Times New Roman"/>
+          <w:sz w:val="20"/>
+          <w:szCs w:val="20"/>
+          <w:lang w:eastAsia="en-CA"/>
+        </w:rPr>
+        <w:t>keras.layers.Conv2D(</w:t>
+      </w:r>
+      <w:proofErr w:type="gramEnd"/>
+      <w:r>
+        <w:rPr>
+          <w:rFonts w:ascii="Times New Roman" w:eastAsia="Times New Roman" w:hAnsi="Times New Roman" w:cs="Times New Roman"/>
+          <w:sz w:val="20"/>
+          <w:szCs w:val="20"/>
+          <w:lang w:eastAsia="en-CA"/>
+        </w:rPr>
+        <w:t xml:space="preserve">filters=64, </w:t>
+      </w:r>
+      <w:proofErr w:type="spellStart"/>
+      <w:r>
+        <w:rPr>
+          <w:rFonts w:ascii="Times New Roman" w:eastAsia="Times New Roman" w:hAnsi="Times New Roman" w:cs="Times New Roman"/>
+          <w:sz w:val="20"/>
+          <w:szCs w:val="20"/>
+          <w:lang w:eastAsia="en-CA"/>
+        </w:rPr>
+        <w:t>kernel_size</w:t>
+      </w:r>
+      <w:proofErr w:type="spellEnd"/>
+      <w:r>
+        <w:rPr>
+          <w:rFonts w:ascii="Times New Roman" w:eastAsia="Times New Roman" w:hAnsi="Times New Roman" w:cs="Times New Roman"/>
+          <w:sz w:val="20"/>
+          <w:szCs w:val="20"/>
+          <w:lang w:eastAsia="en-CA"/>
+        </w:rPr>
+        <w:t>=3, strides=(1,1), padding='</w:t>
+      </w:r>
+      <w:proofErr w:type="spellStart"/>
+      <w:r>
+        <w:rPr>
+          <w:rFonts w:ascii="Times New Roman" w:eastAsia="Times New Roman" w:hAnsi="Times New Roman" w:cs="Times New Roman"/>
+          <w:sz w:val="20"/>
+          <w:szCs w:val="20"/>
+          <w:lang w:eastAsia="en-CA"/>
+        </w:rPr>
+        <w:t>valid',activation</w:t>
+      </w:r>
+      <w:proofErr w:type="spellEnd"/>
+      <w:r>
+        <w:rPr>
+          <w:rFonts w:ascii="Times New Roman" w:eastAsia="Times New Roman" w:hAnsi="Times New Roman" w:cs="Times New Roman"/>
+          <w:sz w:val="20"/>
+          <w:szCs w:val="20"/>
+          <w:lang w:eastAsia="en-CA"/>
+        </w:rPr>
+        <w:t>= '</w:t>
+      </w:r>
+      <w:proofErr w:type="spellStart"/>
+      <w:r>
+        <w:rPr>
+          <w:rFonts w:ascii="Times New Roman" w:eastAsia="Times New Roman" w:hAnsi="Times New Roman" w:cs="Times New Roman"/>
+          <w:sz w:val="20"/>
+          <w:szCs w:val="20"/>
+          <w:lang w:eastAsia="en-CA"/>
+        </w:rPr>
+        <w:t>relu</w:t>
+      </w:r>
+      <w:proofErr w:type="spellEnd"/>
+      <w:r>
+        <w:rPr>
+          <w:rFonts w:ascii="Times New Roman" w:eastAsia="Times New Roman" w:hAnsi="Times New Roman" w:cs="Times New Roman"/>
+          <w:sz w:val="20"/>
+          <w:szCs w:val="20"/>
+          <w:lang w:eastAsia="en-CA"/>
+        </w:rPr>
+        <w:t xml:space="preserve">', </w:t>
+      </w:r>
+      <w:proofErr w:type="spellStart"/>
+      <w:r>
+        <w:rPr>
+          <w:rFonts w:ascii="Times New Roman" w:eastAsia="Times New Roman" w:hAnsi="Times New Roman" w:cs="Times New Roman"/>
+          <w:sz w:val="20"/>
+          <w:szCs w:val="20"/>
+          <w:lang w:eastAsia="en-CA"/>
+        </w:rPr>
+        <w:t>input_shape</w:t>
+      </w:r>
+      <w:proofErr w:type="spellEnd"/>
+      <w:r>
+        <w:rPr>
+          <w:rFonts w:ascii="Times New Roman" w:eastAsia="Times New Roman" w:hAnsi="Times New Roman" w:cs="Times New Roman"/>
+          <w:sz w:val="20"/>
+          <w:szCs w:val="20"/>
+          <w:lang w:eastAsia="en-CA"/>
+        </w:rPr>
+        <w:t>=(128,128,3)),</w:t>
+      </w:r>
+    </w:p>
+    <w:p>
+      <w:pPr>
+        <w:spacing w:after="0" w:line="240" w:lineRule="auto"/>
+        <w:rPr>
+          <w:rFonts w:ascii="Times New Roman" w:eastAsia="Times New Roman" w:hAnsi="Times New Roman" w:cs="Times New Roman"/>
+          <w:sz w:val="20"/>
+          <w:szCs w:val="20"/>
+          <w:lang w:eastAsia="en-CA"/>
+        </w:rPr>
+      </w:pPr>
+      <w:r>
+        <w:rPr>
+          <w:rFonts w:ascii="Times New Roman" w:eastAsia="Times New Roman" w:hAnsi="Times New Roman" w:cs="Times New Roman"/>
+          <w:sz w:val="20"/>
+          <w:szCs w:val="20"/>
+          <w:lang w:eastAsia="en-CA"/>
+        </w:rPr>
+        <w:t xml:space="preserve">                         </w:t>
+      </w:r>
+      <w:proofErr w:type="gramStart"/>
+      <w:r>
+        <w:rPr>
+          <w:rFonts w:ascii="Times New Roman" w:eastAsia="Times New Roman" w:hAnsi="Times New Roman" w:cs="Times New Roman"/>
+          <w:sz w:val="20"/>
+          <w:szCs w:val="20"/>
+          <w:lang w:eastAsia="en-CA"/>
+        </w:rPr>
+        <w:t>keras.layers.MaxPooling2D(</w:t>
+      </w:r>
+      <w:proofErr w:type="spellStart"/>
+      <w:proofErr w:type="gramEnd"/>
+      <w:r>
+        <w:rPr>
+          <w:rFonts w:ascii="Times New Roman" w:eastAsia="Times New Roman" w:hAnsi="Times New Roman" w:cs="Times New Roman"/>
+          <w:sz w:val="20"/>
+          <w:szCs w:val="20"/>
+          <w:lang w:eastAsia="en-CA"/>
+        </w:rPr>
+        <w:t>pool_size</w:t>
+      </w:r>
+      <w:proofErr w:type="spellEnd"/>
+      <w:r>
+        <w:rPr>
+          <w:rFonts w:ascii="Times New Roman" w:eastAsia="Times New Roman" w:hAnsi="Times New Roman" w:cs="Times New Roman"/>
+          <w:sz w:val="20"/>
+          <w:szCs w:val="20"/>
+          <w:lang w:eastAsia="en-CA"/>
+        </w:rPr>
+        <w:t>=(2,2)),</w:t>
+      </w:r>
+    </w:p>
+    <w:p>
+      <w:pPr>
+        <w:spacing w:after="0" w:line="240" w:lineRule="auto"/>
+        <w:rPr>
+          <w:rFonts w:ascii="Times New Roman" w:eastAsia="Times New Roman" w:hAnsi="Times New Roman" w:cs="Times New Roman"/>
+          <w:sz w:val="20"/>
+          <w:szCs w:val="20"/>
+          <w:lang w:eastAsia="en-CA"/>
+        </w:rPr>
+      </w:pPr>
+      <w:r>
+        <w:rPr>
+          <w:rFonts w:ascii="Times New Roman" w:eastAsia="Times New Roman" w:hAnsi="Times New Roman" w:cs="Times New Roman"/>
+          <w:sz w:val="20"/>
+          <w:szCs w:val="20"/>
+          <w:lang w:eastAsia="en-CA"/>
+        </w:rPr>
+        <w:t xml:space="preserve">                         </w:t>
+      </w:r>
+      <w:proofErr w:type="gramStart"/>
+      <w:r>
+        <w:rPr>
+          <w:rFonts w:ascii="Times New Roman" w:eastAsia="Times New Roman" w:hAnsi="Times New Roman" w:cs="Times New Roman"/>
+          <w:sz w:val="20"/>
+          <w:szCs w:val="20"/>
+          <w:lang w:eastAsia="en-CA"/>
+        </w:rPr>
+        <w:t>keras.layers.Conv2D(</w:t>
+      </w:r>
+      <w:proofErr w:type="gramEnd"/>
+      <w:r>
+        <w:rPr>
+          <w:rFonts w:ascii="Times New Roman" w:eastAsia="Times New Roman" w:hAnsi="Times New Roman" w:cs="Times New Roman"/>
+          <w:sz w:val="20"/>
+          <w:szCs w:val="20"/>
+          <w:lang w:eastAsia="en-CA"/>
+        </w:rPr>
+        <w:t xml:space="preserve">filters=128, </w:t>
+      </w:r>
+      <w:proofErr w:type="spellStart"/>
+      <w:r>
+        <w:rPr>
+          <w:rFonts w:ascii="Times New Roman" w:eastAsia="Times New Roman" w:hAnsi="Times New Roman" w:cs="Times New Roman"/>
+          <w:sz w:val="20"/>
+          <w:szCs w:val="20"/>
+          <w:lang w:eastAsia="en-CA"/>
+        </w:rPr>
+        <w:t>kernel_size</w:t>
+      </w:r>
+      <w:proofErr w:type="spellEnd"/>
+      <w:r>
+        <w:rPr>
+          <w:rFonts w:ascii="Times New Roman" w:eastAsia="Times New Roman" w:hAnsi="Times New Roman" w:cs="Times New Roman"/>
+          <w:sz w:val="20"/>
+          <w:szCs w:val="20"/>
+          <w:lang w:eastAsia="en-CA"/>
+        </w:rPr>
+        <w:t>=3, strides=(2,2), padding='same', activation='</w:t>
+      </w:r>
+      <w:proofErr w:type="spellStart"/>
+      <w:r>
+        <w:rPr>
+          <w:rFonts w:ascii="Times New Roman" w:eastAsia="Times New Roman" w:hAnsi="Times New Roman" w:cs="Times New Roman"/>
+          <w:sz w:val="20"/>
+          <w:szCs w:val="20"/>
+          <w:lang w:eastAsia="en-CA"/>
+        </w:rPr>
+        <w:t>relu</w:t>
+      </w:r>
+      <w:proofErr w:type="spellEnd"/>
+      <w:r>
+        <w:rPr>
+          <w:rFonts w:ascii="Times New Roman" w:eastAsia="Times New Roman" w:hAnsi="Times New Roman" w:cs="Times New Roman"/>
+          <w:sz w:val="20"/>
+          <w:szCs w:val="20"/>
+          <w:lang w:eastAsia="en-CA"/>
+        </w:rPr>
+        <w:t>'),</w:t>
+      </w:r>
+    </w:p>
+    <w:p>
+      <w:pPr>
+        <w:spacing w:after="0" w:line="240" w:lineRule="auto"/>
+        <w:rPr>
+          <w:rFonts w:ascii="Times New Roman" w:eastAsia="Times New Roman" w:hAnsi="Times New Roman" w:cs="Times New Roman"/>
+          <w:sz w:val="20"/>
+          <w:szCs w:val="20"/>
+          <w:lang w:eastAsia="en-CA"/>
+        </w:rPr>
+      </w:pPr>
+      <w:r>
+        <w:rPr>
+          <w:rFonts w:ascii="Times New Roman" w:eastAsia="Times New Roman" w:hAnsi="Times New Roman" w:cs="Times New Roman"/>
+          <w:sz w:val="20"/>
+          <w:szCs w:val="20"/>
+          <w:lang w:eastAsia="en-CA"/>
+        </w:rPr>
+        <w:t xml:space="preserve">                         </w:t>
+      </w:r>
+      <w:proofErr w:type="gramStart"/>
+      <w:r>
+        <w:rPr>
+          <w:rFonts w:ascii="Times New Roman" w:eastAsia="Times New Roman" w:hAnsi="Times New Roman" w:cs="Times New Roman"/>
+          <w:sz w:val="20"/>
+          <w:szCs w:val="20"/>
+          <w:lang w:eastAsia="en-CA"/>
+        </w:rPr>
+        <w:t>keras.layers.MaxPooling2D(</w:t>
+      </w:r>
+      <w:proofErr w:type="spellStart"/>
+      <w:proofErr w:type="gramEnd"/>
+      <w:r>
+        <w:rPr>
+          <w:rFonts w:ascii="Times New Roman" w:eastAsia="Times New Roman" w:hAnsi="Times New Roman" w:cs="Times New Roman"/>
+          <w:sz w:val="20"/>
+          <w:szCs w:val="20"/>
+          <w:lang w:eastAsia="en-CA"/>
+        </w:rPr>
+        <w:t>pool_size</w:t>
+      </w:r>
+      <w:proofErr w:type="spellEnd"/>
+      <w:r>
+        <w:rPr>
+          <w:rFonts w:ascii="Times New Roman" w:eastAsia="Times New Roman" w:hAnsi="Times New Roman" w:cs="Times New Roman"/>
+          <w:sz w:val="20"/>
+          <w:szCs w:val="20"/>
+          <w:lang w:eastAsia="en-CA"/>
+        </w:rPr>
+        <w:t>=(2,2)),</w:t>
+      </w:r>
+    </w:p>
+    <w:p>
+      <w:pPr>
+        <w:spacing w:after="0" w:line="240" w:lineRule="auto"/>
+        <w:rPr>
+          <w:rFonts w:ascii="Times New Roman" w:eastAsia="Times New Roman" w:hAnsi="Times New Roman" w:cs="Times New Roman"/>
+          <w:sz w:val="20"/>
+          <w:szCs w:val="20"/>
+          <w:lang w:eastAsia="en-CA"/>
+        </w:rPr>
+      </w:pPr>
+      <w:r>
+        <w:rPr>
+          <w:rFonts w:ascii="Times New Roman" w:eastAsia="Times New Roman" w:hAnsi="Times New Roman" w:cs="Times New Roman"/>
+          <w:sz w:val="20"/>
+          <w:szCs w:val="20"/>
+          <w:lang w:eastAsia="en-CA"/>
+        </w:rPr>
+        <w:t xml:space="preserve">                         </w:t>
+      </w:r>
+      <w:proofErr w:type="gramStart"/>
+      <w:r>
+        <w:rPr>
+          <w:rFonts w:ascii="Times New Roman" w:eastAsia="Times New Roman" w:hAnsi="Times New Roman" w:cs="Times New Roman"/>
+          <w:sz w:val="20"/>
+          <w:szCs w:val="20"/>
+          <w:lang w:eastAsia="en-CA"/>
+        </w:rPr>
+        <w:t>keras.layers.Conv2D(</w:t>
+      </w:r>
+      <w:proofErr w:type="gramEnd"/>
+      <w:r>
+        <w:rPr>
+          <w:rFonts w:ascii="Times New Roman" w:eastAsia="Times New Roman" w:hAnsi="Times New Roman" w:cs="Times New Roman"/>
+          <w:sz w:val="20"/>
+          <w:szCs w:val="20"/>
+          <w:lang w:eastAsia="en-CA"/>
+        </w:rPr>
+        <w:t xml:space="preserve">filters=64, </w:t>
+      </w:r>
+      <w:proofErr w:type="spellStart"/>
+      <w:r>
+        <w:rPr>
+          <w:rFonts w:ascii="Times New Roman" w:eastAsia="Times New Roman" w:hAnsi="Times New Roman" w:cs="Times New Roman"/>
+          <w:sz w:val="20"/>
+          <w:szCs w:val="20"/>
+          <w:lang w:eastAsia="en-CA"/>
+        </w:rPr>
+        <w:t>kernel_size</w:t>
+      </w:r>
+      <w:proofErr w:type="spellEnd"/>
+      <w:r>
+        <w:rPr>
+          <w:rFonts w:ascii="Times New Roman" w:eastAsia="Times New Roman" w:hAnsi="Times New Roman" w:cs="Times New Roman"/>
+          <w:sz w:val="20"/>
+          <w:szCs w:val="20"/>
+          <w:lang w:eastAsia="en-CA"/>
+        </w:rPr>
+        <w:t>=3, strides=(2,2), padding='same', activation='</w:t>
+      </w:r>
+      <w:proofErr w:type="spellStart"/>
+      <w:r>
+        <w:rPr>
+          <w:rFonts w:ascii="Times New Roman" w:eastAsia="Times New Roman" w:hAnsi="Times New Roman" w:cs="Times New Roman"/>
+          <w:sz w:val="20"/>
+          <w:szCs w:val="20"/>
+          <w:lang w:eastAsia="en-CA"/>
+        </w:rPr>
+        <w:t>relu</w:t>
+      </w:r>
+      <w:proofErr w:type="spellEnd"/>
+      <w:r>
+        <w:rPr>
+          <w:rFonts w:ascii="Times New Roman" w:eastAsia="Times New Roman" w:hAnsi="Times New Roman" w:cs="Times New Roman"/>
+          <w:sz w:val="20"/>
+          <w:szCs w:val="20"/>
+          <w:lang w:eastAsia="en-CA"/>
+        </w:rPr>
+        <w:t>'),</w:t>
+      </w:r>
+    </w:p>
+    <w:p>
+      <w:pPr>
+        <w:spacing w:after="0" w:line="240" w:lineRule="auto"/>
+        <w:rPr>
+          <w:rFonts w:ascii="Times New Roman" w:eastAsia="Times New Roman" w:hAnsi="Times New Roman" w:cs="Times New Roman"/>
+          <w:sz w:val="20"/>
+          <w:szCs w:val="20"/>
+          <w:lang w:eastAsia="en-CA"/>
+        </w:rPr>
+      </w:pPr>
+      <w:r>
+        <w:rPr>
+          <w:rFonts w:ascii="Times New Roman" w:eastAsia="Times New Roman" w:hAnsi="Times New Roman" w:cs="Times New Roman"/>
+          <w:sz w:val="20"/>
+          <w:szCs w:val="20"/>
+          <w:lang w:eastAsia="en-CA"/>
+        </w:rPr>
+        <w:t xml:space="preserve">                         </w:t>
+      </w:r>
+      <w:proofErr w:type="gramStart"/>
+      <w:r>
+        <w:rPr>
+          <w:rFonts w:ascii="Times New Roman" w:eastAsia="Times New Roman" w:hAnsi="Times New Roman" w:cs="Times New Roman"/>
+          <w:sz w:val="20"/>
+          <w:szCs w:val="20"/>
+          <w:lang w:eastAsia="en-CA"/>
+        </w:rPr>
+        <w:t>keras.layers.MaxPooling2D(</w:t>
+      </w:r>
+      <w:proofErr w:type="spellStart"/>
+      <w:proofErr w:type="gramEnd"/>
+      <w:r>
+        <w:rPr>
+          <w:rFonts w:ascii="Times New Roman" w:eastAsia="Times New Roman" w:hAnsi="Times New Roman" w:cs="Times New Roman"/>
+          <w:sz w:val="20"/>
+          <w:szCs w:val="20"/>
+          <w:lang w:eastAsia="en-CA"/>
+        </w:rPr>
+        <w:t>pool_size</w:t>
+      </w:r>
+      <w:proofErr w:type="spellEnd"/>
+      <w:r>
+        <w:rPr>
+          <w:rFonts w:ascii="Times New Roman" w:eastAsia="Times New Roman" w:hAnsi="Times New Roman" w:cs="Times New Roman"/>
+          <w:sz w:val="20"/>
+          <w:szCs w:val="20"/>
+          <w:lang w:eastAsia="en-CA"/>
+        </w:rPr>
+        <w:t>=(2,2)),</w:t>
+      </w:r>
+    </w:p>
+    <w:p>
+      <w:pPr>
+        <w:spacing w:after="0" w:line="240" w:lineRule="auto"/>
+        <w:rPr>
+          <w:rFonts w:ascii="Times New Roman" w:eastAsia="Times New Roman" w:hAnsi="Times New Roman" w:cs="Times New Roman"/>
+          <w:sz w:val="20"/>
+          <w:szCs w:val="20"/>
+          <w:lang w:eastAsia="en-CA"/>
+        </w:rPr>
+      </w:pPr>
+      <w:r>
+        <w:rPr>
+          <w:rFonts w:ascii="Times New Roman" w:eastAsia="Times New Roman" w:hAnsi="Times New Roman" w:cs="Times New Roman"/>
+          <w:sz w:val="20"/>
+          <w:szCs w:val="20"/>
+          <w:lang w:eastAsia="en-CA"/>
+        </w:rPr>
+        <w:t xml:space="preserve">                         </w:t>
+      </w:r>
+      <w:proofErr w:type="spellStart"/>
+      <w:proofErr w:type="gramStart"/>
+      <w:r>
+        <w:rPr>
+          <w:rFonts w:ascii="Times New Roman" w:eastAsia="Times New Roman" w:hAnsi="Times New Roman" w:cs="Times New Roman"/>
+          <w:sz w:val="20"/>
+          <w:szCs w:val="20"/>
+          <w:lang w:eastAsia="en-CA"/>
+        </w:rPr>
+        <w:t>keras.layers.Flatten</w:t>
+      </w:r>
+      <w:proofErr w:type="spellEnd"/>
+      <w:r>
+        <w:rPr>
+          <w:rFonts w:ascii="Times New Roman" w:eastAsia="Times New Roman" w:hAnsi="Times New Roman" w:cs="Times New Roman"/>
+          <w:sz w:val="20"/>
+          <w:szCs w:val="20"/>
+          <w:lang w:eastAsia="en-CA"/>
+        </w:rPr>
+        <w:t>(</w:t>
+      </w:r>
+      <w:proofErr w:type="gramEnd"/>
+      <w:r>
+        <w:rPr>
+          <w:rFonts w:ascii="Times New Roman" w:eastAsia="Times New Roman" w:hAnsi="Times New Roman" w:cs="Times New Roman"/>
+          <w:sz w:val="20"/>
+          <w:szCs w:val="20"/>
+          <w:lang w:eastAsia="en-CA"/>
+        </w:rPr>
+        <w:t>),</w:t>
+      </w:r>
+    </w:p>
+    <w:p>
+      <w:pPr>
+        <w:spacing w:after="0" w:line="240" w:lineRule="auto"/>
+        <w:rPr>
+          <w:rFonts w:ascii="Times New Roman" w:eastAsia="Times New Roman" w:hAnsi="Times New Roman" w:cs="Times New Roman"/>
+          <w:sz w:val="20"/>
+          <w:szCs w:val="20"/>
+          <w:lang w:eastAsia="en-CA"/>
+        </w:rPr>
+      </w:pPr>
+      <w:r>
+        <w:rPr>
+          <w:rFonts w:ascii="Times New Roman" w:eastAsia="Times New Roman" w:hAnsi="Times New Roman" w:cs="Times New Roman"/>
+          <w:sz w:val="20"/>
+          <w:szCs w:val="20"/>
+          <w:lang w:eastAsia="en-CA"/>
+        </w:rPr>
+        <w:t xml:space="preserve">                         </w:t>
+      </w:r>
+      <w:proofErr w:type="spellStart"/>
+      <w:proofErr w:type="gramStart"/>
+      <w:r>
+        <w:rPr>
+          <w:rFonts w:ascii="Times New Roman" w:eastAsia="Times New Roman" w:hAnsi="Times New Roman" w:cs="Times New Roman"/>
+          <w:sz w:val="20"/>
+          <w:szCs w:val="20"/>
+          <w:lang w:eastAsia="en-CA"/>
+        </w:rPr>
+        <w:t>keras.layers.Dense</w:t>
+      </w:r>
+      <w:proofErr w:type="spellEnd"/>
+      <w:r>
+        <w:rPr>
+          <w:rFonts w:ascii="Times New Roman" w:eastAsia="Times New Roman" w:hAnsi="Times New Roman" w:cs="Times New Roman"/>
+          <w:sz w:val="20"/>
+          <w:szCs w:val="20"/>
+          <w:lang w:eastAsia="en-CA"/>
+        </w:rPr>
+        <w:t>(</w:t>
+      </w:r>
+      <w:proofErr w:type="gramEnd"/>
+      <w:r>
+        <w:rPr>
+          <w:rFonts w:ascii="Times New Roman" w:eastAsia="Times New Roman" w:hAnsi="Times New Roman" w:cs="Times New Roman"/>
+          <w:sz w:val="20"/>
+          <w:szCs w:val="20"/>
+          <w:lang w:eastAsia="en-CA"/>
+        </w:rPr>
+        <w:t>units=128, activation='</w:t>
+      </w:r>
+      <w:proofErr w:type="spellStart"/>
+      <w:r>
+        <w:rPr>
+          <w:rFonts w:ascii="Times New Roman" w:eastAsia="Times New Roman" w:hAnsi="Times New Roman" w:cs="Times New Roman"/>
+          <w:sz w:val="20"/>
+          <w:szCs w:val="20"/>
+          <w:lang w:eastAsia="en-CA"/>
+        </w:rPr>
+        <w:t>relu</w:t>
+      </w:r>
+      <w:proofErr w:type="spellEnd"/>
+      <w:r>
+        <w:rPr>
+          <w:rFonts w:ascii="Times New Roman" w:eastAsia="Times New Roman" w:hAnsi="Times New Roman" w:cs="Times New Roman"/>
+          <w:sz w:val="20"/>
+          <w:szCs w:val="20"/>
+          <w:lang w:eastAsia="en-CA"/>
+        </w:rPr>
+        <w:t>'),</w:t>
+      </w:r>
+    </w:p>
+    <w:p>
+      <w:pPr>
+        <w:spacing w:after="0" w:line="240" w:lineRule="auto"/>
+        <w:rPr>
+          <w:rFonts w:ascii="Times New Roman" w:eastAsia="Times New Roman" w:hAnsi="Times New Roman" w:cs="Times New Roman"/>
+          <w:sz w:val="20"/>
+          <w:szCs w:val="20"/>
+          <w:lang w:eastAsia="en-CA"/>
+        </w:rPr>
+      </w:pPr>
+      <w:r>
+        <w:rPr>
+          <w:rFonts w:ascii="Times New Roman" w:eastAsia="Times New Roman" w:hAnsi="Times New Roman" w:cs="Times New Roman"/>
+          <w:sz w:val="20"/>
+          <w:szCs w:val="20"/>
+          <w:lang w:eastAsia="en-CA"/>
+        </w:rPr>
+        <w:t xml:space="preserve">                         </w:t>
+      </w:r>
+      <w:proofErr w:type="spellStart"/>
+      <w:proofErr w:type="gramStart"/>
+      <w:r>
+        <w:rPr>
+          <w:rFonts w:ascii="Times New Roman" w:eastAsia="Times New Roman" w:hAnsi="Times New Roman" w:cs="Times New Roman"/>
+          <w:sz w:val="20"/>
+          <w:szCs w:val="20"/>
+          <w:lang w:eastAsia="en-CA"/>
+        </w:rPr>
+        <w:t>keras.layers.Dropout</w:t>
+      </w:r>
+      <w:proofErr w:type="spellEnd"/>
+      <w:r>
+        <w:rPr>
+          <w:rFonts w:ascii="Times New Roman" w:eastAsia="Times New Roman" w:hAnsi="Times New Roman" w:cs="Times New Roman"/>
+          <w:sz w:val="20"/>
+          <w:szCs w:val="20"/>
+          <w:lang w:eastAsia="en-CA"/>
+        </w:rPr>
+        <w:t>(</w:t>
+      </w:r>
+      <w:proofErr w:type="gramEnd"/>
+      <w:r>
+        <w:rPr>
+          <w:rFonts w:ascii="Times New Roman" w:eastAsia="Times New Roman" w:hAnsi="Times New Roman" w:cs="Times New Roman"/>
+          <w:sz w:val="20"/>
+          <w:szCs w:val="20"/>
+          <w:lang w:eastAsia="en-CA"/>
+        </w:rPr>
+        <w:t xml:space="preserve">0.10),                         </w:t>
+      </w:r>
+    </w:p>
+    <w:p>
+      <w:pPr>
+        <w:spacing w:after="0" w:line="240" w:lineRule="auto"/>
+        <w:rPr>
+          <w:rFonts w:ascii="Times New Roman" w:eastAsia="Times New Roman" w:hAnsi="Times New Roman" w:cs="Times New Roman"/>
+          <w:sz w:val="20"/>
+          <w:szCs w:val="20"/>
+          <w:lang w:eastAsia="en-CA"/>
+        </w:rPr>
+      </w:pPr>
+      <w:r>
+        <w:rPr>
+          <w:rFonts w:ascii="Times New Roman" w:eastAsia="Times New Roman" w:hAnsi="Times New Roman" w:cs="Times New Roman"/>
+          <w:sz w:val="20"/>
+          <w:szCs w:val="20"/>
+          <w:lang w:eastAsia="en-CA"/>
+        </w:rPr>
+        <w:t xml:space="preserve">                         </w:t>
+      </w:r>
+      <w:proofErr w:type="spellStart"/>
+      <w:proofErr w:type="gramStart"/>
+      <w:r>
+        <w:rPr>
+          <w:rFonts w:ascii="Times New Roman" w:eastAsia="Times New Roman" w:hAnsi="Times New Roman" w:cs="Times New Roman"/>
+          <w:sz w:val="20"/>
+          <w:szCs w:val="20"/>
+          <w:lang w:eastAsia="en-CA"/>
+        </w:rPr>
+        <w:t>keras.layers.Dense</w:t>
+      </w:r>
+      <w:proofErr w:type="spellEnd"/>
+      <w:r>
+        <w:rPr>
+          <w:rFonts w:ascii="Times New Roman" w:eastAsia="Times New Roman" w:hAnsi="Times New Roman" w:cs="Times New Roman"/>
+          <w:sz w:val="20"/>
+          <w:szCs w:val="20"/>
+          <w:lang w:eastAsia="en-CA"/>
+        </w:rPr>
+        <w:t>(</w:t>
+      </w:r>
+      <w:proofErr w:type="gramEnd"/>
+      <w:r>
+        <w:rPr>
+          <w:rFonts w:ascii="Times New Roman" w:eastAsia="Times New Roman" w:hAnsi="Times New Roman" w:cs="Times New Roman"/>
+          <w:sz w:val="20"/>
+          <w:szCs w:val="20"/>
+          <w:lang w:eastAsia="en-CA"/>
+        </w:rPr>
+        <w:t>units=2, activation='</w:t>
+      </w:r>
+      <w:proofErr w:type="spellStart"/>
+      <w:r>
+        <w:rPr>
+          <w:rFonts w:ascii="Times New Roman" w:eastAsia="Times New Roman" w:hAnsi="Times New Roman" w:cs="Times New Roman"/>
+          <w:sz w:val="20"/>
+          <w:szCs w:val="20"/>
+          <w:lang w:eastAsia="en-CA"/>
+        </w:rPr>
+        <w:t>softmax</w:t>
+      </w:r>
+      <w:proofErr w:type="spellEnd"/>
+      <w:r>
+        <w:rPr>
+          <w:rFonts w:ascii="Times New Roman" w:eastAsia="Times New Roman" w:hAnsi="Times New Roman" w:cs="Times New Roman"/>
+          <w:sz w:val="20"/>
+          <w:szCs w:val="20"/>
+          <w:lang w:eastAsia="en-CA"/>
+        </w:rPr>
+        <w:t>')</w:t>
+      </w:r>
+    </w:p>
+    <w:p>
+      <w:pPr>
+        <w:spacing w:after="0" w:line="240" w:lineRule="auto"/>
+        <w:rPr>
+          <w:rFonts w:ascii="Times New Roman" w:eastAsia="Times New Roman" w:hAnsi="Times New Roman" w:cs="Times New Roman"/>
+          <w:sz w:val="20"/>
+          <w:szCs w:val="20"/>
+          <w:lang w:eastAsia="en-CA"/>
+        </w:rPr>
+      </w:pPr>
+      <w:r>
+        <w:rPr>
+          <w:rFonts w:ascii="Times New Roman" w:eastAsia="Times New Roman" w:hAnsi="Times New Roman" w:cs="Times New Roman"/>
+          <w:sz w:val="20"/>
+          <w:szCs w:val="20"/>
+          <w:lang w:eastAsia="en-CA"/>
+        </w:rPr>
+        <w:t>])</w:t>
       </w:r>
     </w:p>
     <w:sectPr>
@@ -1199,7 +2884,7 @@
         <w:sz w:val="20"/>
       </w:rPr>
     </w:lvl>
-    <w:lvl w:ilvl="2" w:tentative="1">
+    <w:lvl w:ilvl="2">
       <w:start w:val="1"/>
       <w:numFmt w:val="bullet"/>
       <w:lvlText w:val=""/>
@@ -1215,7 +2900,7 @@
         <w:sz w:val="20"/>
       </w:rPr>
     </w:lvl>
-    <w:lvl w:ilvl="3" w:tentative="1">
+    <w:lvl w:ilvl="3">
       <w:start w:val="1"/>
       <w:numFmt w:val="bullet"/>
       <w:lvlText w:val=""/>
@@ -1505,7 +3190,6 @@
   <w:style w:type="character" w:default="1" w:styleId="Policepardfaut">
     <w:name w:val="Default Paragraph Font"/>
     <w:uiPriority w:val="1"/>
-    <w:semiHidden/>
     <w:unhideWhenUsed/>
   </w:style>
   <w:style w:type="table" w:default="1" w:styleId="TableauNormal">
@@ -1560,7 +3244,6 @@
     <w:name w:val="Normal (Web)"/>
     <w:basedOn w:val="Normal"/>
     <w:uiPriority w:val="99"/>
-    <w:semiHidden/>
     <w:unhideWhenUsed/>
     <w:rsid w:val="00C80742"/>
     <w:pPr>
@@ -1583,6 +3266,51 @@
     <w:rPr>
       <w:color w:val="0000FF"/>
       <w:u w:val="single"/>
+    </w:rPr>
+  </w:style>
+  <w:style w:type="table" w:styleId="Grilledutableau">
+    <w:name w:val="Table Grid"/>
+    <w:basedOn w:val="TableauNormal"/>
+    <w:uiPriority w:val="39"/>
+    <w:rsid w:val="005E5710"/>
+    <w:pPr>
+      <w:spacing w:after="0" w:line="240" w:lineRule="auto"/>
+    </w:pPr>
+    <w:tblPr>
+      <w:tblInd w:w="0" w:type="dxa"/>
+      <w:tblBorders>
+        <w:top w:val="single" w:sz="4" w:space="0" w:color="000000" w:themeColor="text1"/>
+        <w:left w:val="single" w:sz="4" w:space="0" w:color="000000" w:themeColor="text1"/>
+        <w:bottom w:val="single" w:sz="4" w:space="0" w:color="000000" w:themeColor="text1"/>
+        <w:right w:val="single" w:sz="4" w:space="0" w:color="000000" w:themeColor="text1"/>
+        <w:insideH w:val="single" w:sz="4" w:space="0" w:color="000000" w:themeColor="text1"/>
+        <w:insideV w:val="single" w:sz="4" w:space="0" w:color="000000" w:themeColor="text1"/>
+      </w:tblBorders>
+      <w:tblCellMar>
+        <w:top w:w="0" w:type="dxa"/>
+        <w:left w:w="108" w:type="dxa"/>
+        <w:bottom w:w="0" w:type="dxa"/>
+        <w:right w:w="108" w:type="dxa"/>
+      </w:tblCellMar>
+    </w:tblPr>
+  </w:style>
+  <w:style w:type="paragraph" w:styleId="Lgende">
+    <w:name w:val="caption"/>
+    <w:basedOn w:val="Normal"/>
+    <w:next w:val="Normal"/>
+    <w:uiPriority w:val="35"/>
+    <w:unhideWhenUsed/>
+    <w:qFormat/>
+    <w:rsid w:val="006C4681"/>
+    <w:pPr>
+      <w:spacing w:after="200" w:line="240" w:lineRule="auto"/>
+    </w:pPr>
+    <w:rPr>
+      <w:b/>
+      <w:bCs/>
+      <w:color w:val="4472C4" w:themeColor="accent1"/>
+      <w:sz w:val="18"/>
+      <w:szCs w:val="18"/>
     </w:rPr>
   </w:style>
 </w:styles>
@@ -1877,7 +3605,7 @@
   <a:extraClrSchemeLst/>
   <a:extLst>
     <a:ext uri="{05A4C25C-085E-4340-85A3-A5531E510DB2}">
-      <thm15:themeFamily xmlns="" xmlns:thm15="http://schemas.microsoft.com/office/thememl/2012/main" name="Office Theme" id="{62F939B6-93AF-4DB8-9C6B-D6C7DFDC589F}" vid="{4A3C46E8-61CC-4603-A589-7422A47A8E4A}"/>
+      <thm15:themeFamily xmlns:thm15="http://schemas.microsoft.com/office/thememl/2012/main" xmlns="" name="Office Theme" id="{62F939B6-93AF-4DB8-9C6B-D6C7DFDC589F}" vid="{4A3C46E8-61CC-4603-A589-7422A47A8E4A}"/>
     </a:ext>
   </a:extLst>
 </a:theme>

</xml_diff>

<commit_message>
add more information of desc stat
</commit_message>
<xml_diff>
--- a/Udacity/NanoDegreeMLEng/FinalProject/proposal.docx
+++ b/Udacity/NanoDegreeMLEng/FinalProject/proposal.docx
@@ -13,16 +13,8 @@
         <w:rPr>
           <w:rStyle w:val="lev"/>
         </w:rPr>
-        <w:t xml:space="preserve">Domain </w:t>
-      </w:r>
-      <w:proofErr w:type="gramStart"/>
-      <w:r>
-        <w:rPr>
-          <w:rStyle w:val="lev"/>
-        </w:rPr>
-        <w:t>background :</w:t>
-      </w:r>
-      <w:proofErr w:type="gramEnd"/>
+        <w:t>Domain background :</w:t>
+      </w:r>
     </w:p>
     <w:p>
       <w:pPr>
@@ -270,15 +262,7 @@
         <w:proofErr w:type="spellEnd"/>
       </w:hyperlink>
       <w:r>
-        <w:t xml:space="preserve"> (Animal Species Image Recognition for Restricting Access) is a HIP that works by asking users to identify photographs of cats and dogs. This task is difficult for computers, but studies have shown that people can accomplish it quickly and accurately. Many even think </w:t>
-      </w:r>
-      <w:proofErr w:type="gramStart"/>
-      <w:r>
-        <w:t>it's</w:t>
-      </w:r>
-      <w:proofErr w:type="gramEnd"/>
-      <w:r>
-        <w:t xml:space="preserve"> fun! Here is an example of the </w:t>
+        <w:t xml:space="preserve"> (Animal Species Image Recognition for Restricting Access) is a HIP that works by asking users to identify photographs of cats and dogs. This task is difficult for computers, but studies have shown that people can accomplish it quickly and accurately. Many even think it's fun! Here is an example of the </w:t>
       </w:r>
       <w:proofErr w:type="spellStart"/>
       <w:r>
@@ -614,17 +598,59 @@
     </w:tbl>
     <w:p>
       <w:pPr>
+        <w:pStyle w:val="PrformatHTML"/>
+        <w:shd w:val="clear" w:color="auto" w:fill="FFFFFF"/>
+        <w:rPr>
+          <w:rFonts w:ascii="Times New Roman" w:hAnsi="Times New Roman" w:cs="Times New Roman"/>
+          <w:sz w:val="24"/>
+          <w:szCs w:val="24"/>
+          <w:lang w:val="en-CA" w:eastAsia="en-CA"/>
+        </w:rPr>
+      </w:pPr>
+      <w:r>
+        <w:rPr>
+          <w:rFonts w:ascii="Times New Roman" w:hAnsi="Times New Roman" w:cs="Times New Roman"/>
+          <w:sz w:val="24"/>
+          <w:szCs w:val="24"/>
+          <w:lang w:val="en-CA" w:eastAsia="en-CA"/>
+        </w:rPr>
+        <w:t xml:space="preserve">The different between images </w:t>
+      </w:r>
+      <w:r>
+        <w:rPr>
+          <w:rFonts w:ascii="Times New Roman" w:hAnsi="Times New Roman" w:cs="Times New Roman"/>
+          <w:sz w:val="24"/>
+          <w:szCs w:val="24"/>
+          <w:lang w:val="en-CA" w:eastAsia="en-CA"/>
+        </w:rPr>
+        <w:t>are significant due to image back drown</w:t>
+      </w:r>
+      <w:r>
+        <w:rPr>
+          <w:rFonts w:ascii="Times New Roman" w:hAnsi="Times New Roman" w:cs="Times New Roman"/>
+          <w:sz w:val="24"/>
+          <w:szCs w:val="24"/>
+          <w:lang w:val="en-CA" w:eastAsia="en-CA"/>
+        </w:rPr>
+        <w:t xml:space="preserve"> and lightness. </w:t>
+      </w:r>
+      <w:r>
+        <w:rPr>
+          <w:rFonts w:ascii="Times New Roman" w:hAnsi="Times New Roman" w:cs="Times New Roman"/>
+          <w:sz w:val="24"/>
+          <w:szCs w:val="24"/>
+          <w:lang w:val="en-CA" w:eastAsia="en-CA"/>
+        </w:rPr>
+        <w:t xml:space="preserve">We can find on our data several dog which look like cat because of dog size such as Chihuahua. </w:t>
+      </w:r>
+    </w:p>
+    <w:p>
+      <w:pPr>
         <w:pStyle w:val="NormalWeb"/>
-      </w:pPr>
-      <w:r>
-        <w:t xml:space="preserve">The different between images </w:t>
-      </w:r>
-      <w:r>
-        <w:t>are significant due to image back drown</w:t>
-      </w:r>
-      <w:r>
-        <w:t xml:space="preserve"> and lightness. </w:t>
-      </w:r>
+        <w:rPr>
+          <w:lang w:val="en-US"/>
+        </w:rPr>
+      </w:pPr>
     </w:p>
     <w:p>
       <w:pPr>
@@ -654,7 +680,13 @@
         <w:t xml:space="preserve"> Based on standard deviation, we can say that the cat </w:t>
       </w:r>
       <w:r>
-        <w:t xml:space="preserve">images are </w:t>
+        <w:t xml:space="preserve">images </w:t>
+      </w:r>
+      <w:r>
+        <w:t>size is more homogenous than dog image size.</w:t>
+      </w:r>
+      <w:r>
+        <w:t xml:space="preserve"> </w:t>
       </w:r>
       <w:r>
         <w:t xml:space="preserve"> </w:t>
@@ -1285,15 +1317,7 @@
         <w:t xml:space="preserve"> In the case of balance data the metrics used to define the model performance will be accuracy.</w:t>
       </w:r>
       <w:r>
-        <w:t xml:space="preserve"> "But classification accuracy is a flawed metric!" you scream at your monitor in fury, "</w:t>
-      </w:r>
-      <w:proofErr w:type="gramStart"/>
-      <w:r>
-        <w:t>my</w:t>
-      </w:r>
-      <w:proofErr w:type="gramEnd"/>
-      <w:r>
-        <w:t xml:space="preserve"> genius requires you accept the posterior probability of my predictions!"  That may be true, but sometimes simplicity is just nice. Here there are only dogs and cats... no 0.5 dog-cat hybrid guesses allowed!</w:t>
+        <w:t xml:space="preserve"> "But classification accuracy is a flawed metric!" you scream at your monitor in fury, "my genius requires you accept the posterior probability of my predictions!"  That may be true, but sometimes simplicity is just nice. Here there are only dogs and cats... no 0.5 dog-cat hybrid guesses allowed!</w:t>
       </w:r>
     </w:p>
     <w:p>
@@ -2097,25 +2121,14 @@
           <w:lang w:eastAsia="en-CA"/>
         </w:rPr>
       </w:pPr>
-      <w:proofErr w:type="gramStart"/>
-      <w:r>
-        <w:rPr>
-          <w:rFonts w:ascii="Times New Roman" w:eastAsia="Times New Roman" w:hAnsi="Times New Roman" w:cs="Times New Roman"/>
-          <w:sz w:val="20"/>
-          <w:szCs w:val="20"/>
-          <w:lang w:eastAsia="en-CA"/>
-        </w:rPr>
-        <w:t>model</w:t>
-      </w:r>
-      <w:proofErr w:type="gramEnd"/>
-      <w:r>
-        <w:rPr>
-          <w:rFonts w:ascii="Times New Roman" w:eastAsia="Times New Roman" w:hAnsi="Times New Roman" w:cs="Times New Roman"/>
-          <w:sz w:val="20"/>
-          <w:szCs w:val="20"/>
-          <w:lang w:eastAsia="en-CA"/>
-        </w:rPr>
-        <w:t xml:space="preserve"> = </w:t>
+      <w:r>
+        <w:rPr>
+          <w:rFonts w:ascii="Times New Roman" w:eastAsia="Times New Roman" w:hAnsi="Times New Roman" w:cs="Times New Roman"/>
+          <w:sz w:val="20"/>
+          <w:szCs w:val="20"/>
+          <w:lang w:eastAsia="en-CA"/>
+        </w:rPr>
+        <w:t xml:space="preserve">model = </w:t>
       </w:r>
       <w:proofErr w:type="spellStart"/>
       <w:r>
@@ -2156,67 +2169,407 @@
           <w:lang w:eastAsia="en-CA"/>
         </w:rPr>
         <w:lastRenderedPageBreak/>
+        <w:t xml:space="preserve">                         keras.layers.Conv2D(filters=64, </w:t>
+      </w:r>
+      <w:proofErr w:type="spellStart"/>
+      <w:r>
+        <w:rPr>
+          <w:rFonts w:ascii="Times New Roman" w:eastAsia="Times New Roman" w:hAnsi="Times New Roman" w:cs="Times New Roman"/>
+          <w:sz w:val="20"/>
+          <w:szCs w:val="20"/>
+          <w:lang w:eastAsia="en-CA"/>
+        </w:rPr>
+        <w:t>kernel_size</w:t>
+      </w:r>
+      <w:proofErr w:type="spellEnd"/>
+      <w:r>
+        <w:rPr>
+          <w:rFonts w:ascii="Times New Roman" w:eastAsia="Times New Roman" w:hAnsi="Times New Roman" w:cs="Times New Roman"/>
+          <w:sz w:val="20"/>
+          <w:szCs w:val="20"/>
+          <w:lang w:eastAsia="en-CA"/>
+        </w:rPr>
+        <w:t>=3, strides=(1,1), padding='</w:t>
+      </w:r>
+      <w:proofErr w:type="spellStart"/>
+      <w:r>
+        <w:rPr>
+          <w:rFonts w:ascii="Times New Roman" w:eastAsia="Times New Roman" w:hAnsi="Times New Roman" w:cs="Times New Roman"/>
+          <w:sz w:val="20"/>
+          <w:szCs w:val="20"/>
+          <w:lang w:eastAsia="en-CA"/>
+        </w:rPr>
+        <w:t>valid',activation</w:t>
+      </w:r>
+      <w:proofErr w:type="spellEnd"/>
+      <w:r>
+        <w:rPr>
+          <w:rFonts w:ascii="Times New Roman" w:eastAsia="Times New Roman" w:hAnsi="Times New Roman" w:cs="Times New Roman"/>
+          <w:sz w:val="20"/>
+          <w:szCs w:val="20"/>
+          <w:lang w:eastAsia="en-CA"/>
+        </w:rPr>
+        <w:t>= '</w:t>
+      </w:r>
+      <w:proofErr w:type="spellStart"/>
+      <w:r>
+        <w:rPr>
+          <w:rFonts w:ascii="Times New Roman" w:eastAsia="Times New Roman" w:hAnsi="Times New Roman" w:cs="Times New Roman"/>
+          <w:sz w:val="20"/>
+          <w:szCs w:val="20"/>
+          <w:lang w:eastAsia="en-CA"/>
+        </w:rPr>
+        <w:t>relu</w:t>
+      </w:r>
+      <w:proofErr w:type="spellEnd"/>
+      <w:r>
+        <w:rPr>
+          <w:rFonts w:ascii="Times New Roman" w:eastAsia="Times New Roman" w:hAnsi="Times New Roman" w:cs="Times New Roman"/>
+          <w:sz w:val="20"/>
+          <w:szCs w:val="20"/>
+          <w:lang w:eastAsia="en-CA"/>
+        </w:rPr>
+        <w:t xml:space="preserve">', </w:t>
+      </w:r>
+      <w:proofErr w:type="spellStart"/>
+      <w:r>
+        <w:rPr>
+          <w:rFonts w:ascii="Times New Roman" w:eastAsia="Times New Roman" w:hAnsi="Times New Roman" w:cs="Times New Roman"/>
+          <w:sz w:val="20"/>
+          <w:szCs w:val="20"/>
+          <w:lang w:eastAsia="en-CA"/>
+        </w:rPr>
+        <w:t>input_shape</w:t>
+      </w:r>
+      <w:proofErr w:type="spellEnd"/>
+      <w:r>
+        <w:rPr>
+          <w:rFonts w:ascii="Times New Roman" w:eastAsia="Times New Roman" w:hAnsi="Times New Roman" w:cs="Times New Roman"/>
+          <w:sz w:val="20"/>
+          <w:szCs w:val="20"/>
+          <w:lang w:eastAsia="en-CA"/>
+        </w:rPr>
+        <w:t>=(128,128,3)),</w:t>
+      </w:r>
+    </w:p>
+    <w:p>
+      <w:pPr>
+        <w:spacing w:after="0" w:line="240" w:lineRule="auto"/>
+        <w:rPr>
+          <w:rFonts w:ascii="Times New Roman" w:eastAsia="Times New Roman" w:hAnsi="Times New Roman" w:cs="Times New Roman"/>
+          <w:sz w:val="20"/>
+          <w:szCs w:val="20"/>
+          <w:lang w:eastAsia="en-CA"/>
+        </w:rPr>
+      </w:pPr>
+      <w:r>
+        <w:rPr>
+          <w:rFonts w:ascii="Times New Roman" w:eastAsia="Times New Roman" w:hAnsi="Times New Roman" w:cs="Times New Roman"/>
+          <w:sz w:val="20"/>
+          <w:szCs w:val="20"/>
+          <w:lang w:eastAsia="en-CA"/>
+        </w:rPr>
+        <w:t xml:space="preserve">                         keras.layers.MaxPooling2D(</w:t>
+      </w:r>
+      <w:proofErr w:type="spellStart"/>
+      <w:r>
+        <w:rPr>
+          <w:rFonts w:ascii="Times New Roman" w:eastAsia="Times New Roman" w:hAnsi="Times New Roman" w:cs="Times New Roman"/>
+          <w:sz w:val="20"/>
+          <w:szCs w:val="20"/>
+          <w:lang w:eastAsia="en-CA"/>
+        </w:rPr>
+        <w:t>pool_size</w:t>
+      </w:r>
+      <w:proofErr w:type="spellEnd"/>
+      <w:r>
+        <w:rPr>
+          <w:rFonts w:ascii="Times New Roman" w:eastAsia="Times New Roman" w:hAnsi="Times New Roman" w:cs="Times New Roman"/>
+          <w:sz w:val="20"/>
+          <w:szCs w:val="20"/>
+          <w:lang w:eastAsia="en-CA"/>
+        </w:rPr>
+        <w:t>=(2,2)),</w:t>
+      </w:r>
+    </w:p>
+    <w:p>
+      <w:pPr>
+        <w:spacing w:after="0" w:line="240" w:lineRule="auto"/>
+        <w:rPr>
+          <w:rFonts w:ascii="Times New Roman" w:eastAsia="Times New Roman" w:hAnsi="Times New Roman" w:cs="Times New Roman"/>
+          <w:sz w:val="20"/>
+          <w:szCs w:val="20"/>
+          <w:lang w:eastAsia="en-CA"/>
+        </w:rPr>
+      </w:pPr>
+      <w:r>
+        <w:rPr>
+          <w:rFonts w:ascii="Times New Roman" w:eastAsia="Times New Roman" w:hAnsi="Times New Roman" w:cs="Times New Roman"/>
+          <w:sz w:val="20"/>
+          <w:szCs w:val="20"/>
+          <w:lang w:eastAsia="en-CA"/>
+        </w:rPr>
+        <w:t xml:space="preserve">                         keras.layers.Conv2D(filters=128, </w:t>
+      </w:r>
+      <w:proofErr w:type="spellStart"/>
+      <w:r>
+        <w:rPr>
+          <w:rFonts w:ascii="Times New Roman" w:eastAsia="Times New Roman" w:hAnsi="Times New Roman" w:cs="Times New Roman"/>
+          <w:sz w:val="20"/>
+          <w:szCs w:val="20"/>
+          <w:lang w:eastAsia="en-CA"/>
+        </w:rPr>
+        <w:t>kernel_size</w:t>
+      </w:r>
+      <w:proofErr w:type="spellEnd"/>
+      <w:r>
+        <w:rPr>
+          <w:rFonts w:ascii="Times New Roman" w:eastAsia="Times New Roman" w:hAnsi="Times New Roman" w:cs="Times New Roman"/>
+          <w:sz w:val="20"/>
+          <w:szCs w:val="20"/>
+          <w:lang w:eastAsia="en-CA"/>
+        </w:rPr>
+        <w:t>=3, strides=(2,2), padding='same', activation='</w:t>
+      </w:r>
+      <w:proofErr w:type="spellStart"/>
+      <w:r>
+        <w:rPr>
+          <w:rFonts w:ascii="Times New Roman" w:eastAsia="Times New Roman" w:hAnsi="Times New Roman" w:cs="Times New Roman"/>
+          <w:sz w:val="20"/>
+          <w:szCs w:val="20"/>
+          <w:lang w:eastAsia="en-CA"/>
+        </w:rPr>
+        <w:t>relu</w:t>
+      </w:r>
+      <w:proofErr w:type="spellEnd"/>
+      <w:r>
+        <w:rPr>
+          <w:rFonts w:ascii="Times New Roman" w:eastAsia="Times New Roman" w:hAnsi="Times New Roman" w:cs="Times New Roman"/>
+          <w:sz w:val="20"/>
+          <w:szCs w:val="20"/>
+          <w:lang w:eastAsia="en-CA"/>
+        </w:rPr>
+        <w:t>'),</w:t>
+      </w:r>
+    </w:p>
+    <w:p>
+      <w:pPr>
+        <w:spacing w:after="0" w:line="240" w:lineRule="auto"/>
+        <w:rPr>
+          <w:rFonts w:ascii="Times New Roman" w:eastAsia="Times New Roman" w:hAnsi="Times New Roman" w:cs="Times New Roman"/>
+          <w:sz w:val="20"/>
+          <w:szCs w:val="20"/>
+          <w:lang w:eastAsia="en-CA"/>
+        </w:rPr>
+      </w:pPr>
+      <w:r>
+        <w:rPr>
+          <w:rFonts w:ascii="Times New Roman" w:eastAsia="Times New Roman" w:hAnsi="Times New Roman" w:cs="Times New Roman"/>
+          <w:sz w:val="20"/>
+          <w:szCs w:val="20"/>
+          <w:lang w:eastAsia="en-CA"/>
+        </w:rPr>
+        <w:t xml:space="preserve">                         keras.layers.MaxPooling2D(</w:t>
+      </w:r>
+      <w:proofErr w:type="spellStart"/>
+      <w:r>
+        <w:rPr>
+          <w:rFonts w:ascii="Times New Roman" w:eastAsia="Times New Roman" w:hAnsi="Times New Roman" w:cs="Times New Roman"/>
+          <w:sz w:val="20"/>
+          <w:szCs w:val="20"/>
+          <w:lang w:eastAsia="en-CA"/>
+        </w:rPr>
+        <w:t>pool_size</w:t>
+      </w:r>
+      <w:proofErr w:type="spellEnd"/>
+      <w:r>
+        <w:rPr>
+          <w:rFonts w:ascii="Times New Roman" w:eastAsia="Times New Roman" w:hAnsi="Times New Roman" w:cs="Times New Roman"/>
+          <w:sz w:val="20"/>
+          <w:szCs w:val="20"/>
+          <w:lang w:eastAsia="en-CA"/>
+        </w:rPr>
+        <w:t>=(2,2)),</w:t>
+      </w:r>
+    </w:p>
+    <w:p>
+      <w:pPr>
+        <w:spacing w:after="0" w:line="240" w:lineRule="auto"/>
+        <w:rPr>
+          <w:rFonts w:ascii="Times New Roman" w:eastAsia="Times New Roman" w:hAnsi="Times New Roman" w:cs="Times New Roman"/>
+          <w:sz w:val="20"/>
+          <w:szCs w:val="20"/>
+          <w:lang w:eastAsia="en-CA"/>
+        </w:rPr>
+      </w:pPr>
+      <w:r>
+        <w:rPr>
+          <w:rFonts w:ascii="Times New Roman" w:eastAsia="Times New Roman" w:hAnsi="Times New Roman" w:cs="Times New Roman"/>
+          <w:sz w:val="20"/>
+          <w:szCs w:val="20"/>
+          <w:lang w:eastAsia="en-CA"/>
+        </w:rPr>
+        <w:t xml:space="preserve">                         keras.layers.Conv2D(filters=64, </w:t>
+      </w:r>
+      <w:proofErr w:type="spellStart"/>
+      <w:r>
+        <w:rPr>
+          <w:rFonts w:ascii="Times New Roman" w:eastAsia="Times New Roman" w:hAnsi="Times New Roman" w:cs="Times New Roman"/>
+          <w:sz w:val="20"/>
+          <w:szCs w:val="20"/>
+          <w:lang w:eastAsia="en-CA"/>
+        </w:rPr>
+        <w:t>kernel_size</w:t>
+      </w:r>
+      <w:proofErr w:type="spellEnd"/>
+      <w:r>
+        <w:rPr>
+          <w:rFonts w:ascii="Times New Roman" w:eastAsia="Times New Roman" w:hAnsi="Times New Roman" w:cs="Times New Roman"/>
+          <w:sz w:val="20"/>
+          <w:szCs w:val="20"/>
+          <w:lang w:eastAsia="en-CA"/>
+        </w:rPr>
+        <w:t>=3, strides=(2,2), padding='same', activation='</w:t>
+      </w:r>
+      <w:proofErr w:type="spellStart"/>
+      <w:r>
+        <w:rPr>
+          <w:rFonts w:ascii="Times New Roman" w:eastAsia="Times New Roman" w:hAnsi="Times New Roman" w:cs="Times New Roman"/>
+          <w:sz w:val="20"/>
+          <w:szCs w:val="20"/>
+          <w:lang w:eastAsia="en-CA"/>
+        </w:rPr>
+        <w:t>relu</w:t>
+      </w:r>
+      <w:proofErr w:type="spellEnd"/>
+      <w:r>
+        <w:rPr>
+          <w:rFonts w:ascii="Times New Roman" w:eastAsia="Times New Roman" w:hAnsi="Times New Roman" w:cs="Times New Roman"/>
+          <w:sz w:val="20"/>
+          <w:szCs w:val="20"/>
+          <w:lang w:eastAsia="en-CA"/>
+        </w:rPr>
+        <w:t>'),</w:t>
+      </w:r>
+    </w:p>
+    <w:p>
+      <w:pPr>
+        <w:spacing w:after="0" w:line="240" w:lineRule="auto"/>
+        <w:rPr>
+          <w:rFonts w:ascii="Times New Roman" w:eastAsia="Times New Roman" w:hAnsi="Times New Roman" w:cs="Times New Roman"/>
+          <w:sz w:val="20"/>
+          <w:szCs w:val="20"/>
+          <w:lang w:eastAsia="en-CA"/>
+        </w:rPr>
+      </w:pPr>
+      <w:r>
+        <w:rPr>
+          <w:rFonts w:ascii="Times New Roman" w:eastAsia="Times New Roman" w:hAnsi="Times New Roman" w:cs="Times New Roman"/>
+          <w:sz w:val="20"/>
+          <w:szCs w:val="20"/>
+          <w:lang w:eastAsia="en-CA"/>
+        </w:rPr>
+        <w:t xml:space="preserve">                         keras.layers.MaxPooling2D(</w:t>
+      </w:r>
+      <w:proofErr w:type="spellStart"/>
+      <w:r>
+        <w:rPr>
+          <w:rFonts w:ascii="Times New Roman" w:eastAsia="Times New Roman" w:hAnsi="Times New Roman" w:cs="Times New Roman"/>
+          <w:sz w:val="20"/>
+          <w:szCs w:val="20"/>
+          <w:lang w:eastAsia="en-CA"/>
+        </w:rPr>
+        <w:t>pool_size</w:t>
+      </w:r>
+      <w:proofErr w:type="spellEnd"/>
+      <w:r>
+        <w:rPr>
+          <w:rFonts w:ascii="Times New Roman" w:eastAsia="Times New Roman" w:hAnsi="Times New Roman" w:cs="Times New Roman"/>
+          <w:sz w:val="20"/>
+          <w:szCs w:val="20"/>
+          <w:lang w:eastAsia="en-CA"/>
+        </w:rPr>
+        <w:t>=(2,2)),</w:t>
+      </w:r>
+    </w:p>
+    <w:p>
+      <w:pPr>
+        <w:spacing w:after="0" w:line="240" w:lineRule="auto"/>
+        <w:rPr>
+          <w:rFonts w:ascii="Times New Roman" w:eastAsia="Times New Roman" w:hAnsi="Times New Roman" w:cs="Times New Roman"/>
+          <w:sz w:val="20"/>
+          <w:szCs w:val="20"/>
+          <w:lang w:eastAsia="en-CA"/>
+        </w:rPr>
+      </w:pPr>
+      <w:r>
+        <w:rPr>
+          <w:rFonts w:ascii="Times New Roman" w:eastAsia="Times New Roman" w:hAnsi="Times New Roman" w:cs="Times New Roman"/>
+          <w:sz w:val="20"/>
+          <w:szCs w:val="20"/>
+          <w:lang w:eastAsia="en-CA"/>
+        </w:rPr>
         <w:t xml:space="preserve">                         </w:t>
       </w:r>
-      <w:proofErr w:type="gramStart"/>
-      <w:r>
-        <w:rPr>
-          <w:rFonts w:ascii="Times New Roman" w:eastAsia="Times New Roman" w:hAnsi="Times New Roman" w:cs="Times New Roman"/>
-          <w:sz w:val="20"/>
-          <w:szCs w:val="20"/>
-          <w:lang w:eastAsia="en-CA"/>
-        </w:rPr>
-        <w:t>keras.layers.Conv2D(</w:t>
-      </w:r>
-      <w:proofErr w:type="gramEnd"/>
-      <w:r>
-        <w:rPr>
-          <w:rFonts w:ascii="Times New Roman" w:eastAsia="Times New Roman" w:hAnsi="Times New Roman" w:cs="Times New Roman"/>
-          <w:sz w:val="20"/>
-          <w:szCs w:val="20"/>
-          <w:lang w:eastAsia="en-CA"/>
-        </w:rPr>
-        <w:t xml:space="preserve">filters=64, </w:t>
-      </w:r>
-      <w:proofErr w:type="spellStart"/>
-      <w:r>
-        <w:rPr>
-          <w:rFonts w:ascii="Times New Roman" w:eastAsia="Times New Roman" w:hAnsi="Times New Roman" w:cs="Times New Roman"/>
-          <w:sz w:val="20"/>
-          <w:szCs w:val="20"/>
-          <w:lang w:eastAsia="en-CA"/>
-        </w:rPr>
-        <w:t>kernel_size</w:t>
-      </w:r>
-      <w:proofErr w:type="spellEnd"/>
-      <w:r>
-        <w:rPr>
-          <w:rFonts w:ascii="Times New Roman" w:eastAsia="Times New Roman" w:hAnsi="Times New Roman" w:cs="Times New Roman"/>
-          <w:sz w:val="20"/>
-          <w:szCs w:val="20"/>
-          <w:lang w:eastAsia="en-CA"/>
-        </w:rPr>
-        <w:t>=3, strides=(1,1), padding='</w:t>
-      </w:r>
-      <w:proofErr w:type="spellStart"/>
-      <w:r>
-        <w:rPr>
-          <w:rFonts w:ascii="Times New Roman" w:eastAsia="Times New Roman" w:hAnsi="Times New Roman" w:cs="Times New Roman"/>
-          <w:sz w:val="20"/>
-          <w:szCs w:val="20"/>
-          <w:lang w:eastAsia="en-CA"/>
-        </w:rPr>
-        <w:t>valid',activation</w:t>
-      </w:r>
-      <w:proofErr w:type="spellEnd"/>
-      <w:r>
-        <w:rPr>
-          <w:rFonts w:ascii="Times New Roman" w:eastAsia="Times New Roman" w:hAnsi="Times New Roman" w:cs="Times New Roman"/>
-          <w:sz w:val="20"/>
-          <w:szCs w:val="20"/>
-          <w:lang w:eastAsia="en-CA"/>
-        </w:rPr>
-        <w:t>= '</w:t>
+      <w:proofErr w:type="spellStart"/>
+      <w:r>
+        <w:rPr>
+          <w:rFonts w:ascii="Times New Roman" w:eastAsia="Times New Roman" w:hAnsi="Times New Roman" w:cs="Times New Roman"/>
+          <w:sz w:val="20"/>
+          <w:szCs w:val="20"/>
+          <w:lang w:eastAsia="en-CA"/>
+        </w:rPr>
+        <w:t>keras.layers.Flatten</w:t>
+      </w:r>
+      <w:proofErr w:type="spellEnd"/>
+      <w:r>
+        <w:rPr>
+          <w:rFonts w:ascii="Times New Roman" w:eastAsia="Times New Roman" w:hAnsi="Times New Roman" w:cs="Times New Roman"/>
+          <w:sz w:val="20"/>
+          <w:szCs w:val="20"/>
+          <w:lang w:eastAsia="en-CA"/>
+        </w:rPr>
+        <w:t>(),</w:t>
+      </w:r>
+    </w:p>
+    <w:p>
+      <w:pPr>
+        <w:spacing w:after="0" w:line="240" w:lineRule="auto"/>
+        <w:rPr>
+          <w:rFonts w:ascii="Times New Roman" w:eastAsia="Times New Roman" w:hAnsi="Times New Roman" w:cs="Times New Roman"/>
+          <w:sz w:val="20"/>
+          <w:szCs w:val="20"/>
+          <w:lang w:eastAsia="en-CA"/>
+        </w:rPr>
+      </w:pPr>
+      <w:r>
+        <w:rPr>
+          <w:rFonts w:ascii="Times New Roman" w:eastAsia="Times New Roman" w:hAnsi="Times New Roman" w:cs="Times New Roman"/>
+          <w:sz w:val="20"/>
+          <w:szCs w:val="20"/>
+          <w:lang w:eastAsia="en-CA"/>
+        </w:rPr>
+        <w:t xml:space="preserve">                         </w:t>
+      </w:r>
+      <w:proofErr w:type="spellStart"/>
+      <w:r>
+        <w:rPr>
+          <w:rFonts w:ascii="Times New Roman" w:eastAsia="Times New Roman" w:hAnsi="Times New Roman" w:cs="Times New Roman"/>
+          <w:sz w:val="20"/>
+          <w:szCs w:val="20"/>
+          <w:lang w:eastAsia="en-CA"/>
+        </w:rPr>
+        <w:t>keras.layers.Dense</w:t>
+      </w:r>
+      <w:proofErr w:type="spellEnd"/>
+      <w:r>
+        <w:rPr>
+          <w:rFonts w:ascii="Times New Roman" w:eastAsia="Times New Roman" w:hAnsi="Times New Roman" w:cs="Times New Roman"/>
+          <w:sz w:val="20"/>
+          <w:szCs w:val="20"/>
+          <w:lang w:eastAsia="en-CA"/>
+        </w:rPr>
+        <w:t>(units=128, activation='</w:t>
       </w:r>
       <w:proofErr w:type="spellStart"/>
       <w:r>
@@ -2236,27 +2589,7 @@
           <w:szCs w:val="20"/>
           <w:lang w:eastAsia="en-CA"/>
         </w:rPr>
-        <w:t xml:space="preserve">', </w:t>
-      </w:r>
-      <w:proofErr w:type="spellStart"/>
-      <w:r>
-        <w:rPr>
-          <w:rFonts w:ascii="Times New Roman" w:eastAsia="Times New Roman" w:hAnsi="Times New Roman" w:cs="Times New Roman"/>
-          <w:sz w:val="20"/>
-          <w:szCs w:val="20"/>
-          <w:lang w:eastAsia="en-CA"/>
-        </w:rPr>
-        <w:t>input_shape</w:t>
-      </w:r>
-      <w:proofErr w:type="spellEnd"/>
-      <w:r>
-        <w:rPr>
-          <w:rFonts w:ascii="Times New Roman" w:eastAsia="Times New Roman" w:hAnsi="Times New Roman" w:cs="Times New Roman"/>
-          <w:sz w:val="20"/>
-          <w:szCs w:val="20"/>
-          <w:lang w:eastAsia="en-CA"/>
-        </w:rPr>
-        <w:t>=(128,128,3)),</w:t>
+        <w:t>'),</w:t>
       </w:r>
     </w:p>
     <w:p>
@@ -2278,36 +2611,25 @@
         </w:rPr>
         <w:t xml:space="preserve">                         </w:t>
       </w:r>
-      <w:proofErr w:type="gramStart"/>
-      <w:r>
-        <w:rPr>
-          <w:rFonts w:ascii="Times New Roman" w:eastAsia="Times New Roman" w:hAnsi="Times New Roman" w:cs="Times New Roman"/>
-          <w:sz w:val="20"/>
-          <w:szCs w:val="20"/>
-          <w:lang w:eastAsia="en-CA"/>
-        </w:rPr>
-        <w:t>keras.layers.MaxPooling2D(</w:t>
-      </w:r>
-      <w:proofErr w:type="spellStart"/>
-      <w:proofErr w:type="gramEnd"/>
-      <w:r>
-        <w:rPr>
-          <w:rFonts w:ascii="Times New Roman" w:eastAsia="Times New Roman" w:hAnsi="Times New Roman" w:cs="Times New Roman"/>
-          <w:sz w:val="20"/>
-          <w:szCs w:val="20"/>
-          <w:lang w:eastAsia="en-CA"/>
-        </w:rPr>
-        <w:t>pool_size</w:t>
-      </w:r>
-      <w:proofErr w:type="spellEnd"/>
-      <w:r>
-        <w:rPr>
-          <w:rFonts w:ascii="Times New Roman" w:eastAsia="Times New Roman" w:hAnsi="Times New Roman" w:cs="Times New Roman"/>
-          <w:sz w:val="20"/>
-          <w:szCs w:val="20"/>
-          <w:lang w:eastAsia="en-CA"/>
-        </w:rPr>
-        <w:t>=(2,2)),</w:t>
+      <w:proofErr w:type="spellStart"/>
+      <w:r>
+        <w:rPr>
+          <w:rFonts w:ascii="Times New Roman" w:eastAsia="Times New Roman" w:hAnsi="Times New Roman" w:cs="Times New Roman"/>
+          <w:sz w:val="20"/>
+          <w:szCs w:val="20"/>
+          <w:lang w:eastAsia="en-CA"/>
+        </w:rPr>
+        <w:t>keras.layers.Dropout</w:t>
+      </w:r>
+      <w:proofErr w:type="spellEnd"/>
+      <w:r>
+        <w:rPr>
+          <w:rFonts w:ascii="Times New Roman" w:eastAsia="Times New Roman" w:hAnsi="Times New Roman" w:cs="Times New Roman"/>
+          <w:sz w:val="20"/>
+          <w:szCs w:val="20"/>
+          <w:lang w:eastAsia="en-CA"/>
+        </w:rPr>
+        <w:t xml:space="preserve">(0.10),                         </w:t>
       </w:r>
     </w:p>
     <w:p>
@@ -2329,321 +2651,7 @@
         </w:rPr>
         <w:t xml:space="preserve">                         </w:t>
       </w:r>
-      <w:proofErr w:type="gramStart"/>
-      <w:r>
-        <w:rPr>
-          <w:rFonts w:ascii="Times New Roman" w:eastAsia="Times New Roman" w:hAnsi="Times New Roman" w:cs="Times New Roman"/>
-          <w:sz w:val="20"/>
-          <w:szCs w:val="20"/>
-          <w:lang w:eastAsia="en-CA"/>
-        </w:rPr>
-        <w:t>keras.layers.Conv2D(</w:t>
-      </w:r>
-      <w:proofErr w:type="gramEnd"/>
-      <w:r>
-        <w:rPr>
-          <w:rFonts w:ascii="Times New Roman" w:eastAsia="Times New Roman" w:hAnsi="Times New Roman" w:cs="Times New Roman"/>
-          <w:sz w:val="20"/>
-          <w:szCs w:val="20"/>
-          <w:lang w:eastAsia="en-CA"/>
-        </w:rPr>
-        <w:t xml:space="preserve">filters=128, </w:t>
-      </w:r>
-      <w:proofErr w:type="spellStart"/>
-      <w:r>
-        <w:rPr>
-          <w:rFonts w:ascii="Times New Roman" w:eastAsia="Times New Roman" w:hAnsi="Times New Roman" w:cs="Times New Roman"/>
-          <w:sz w:val="20"/>
-          <w:szCs w:val="20"/>
-          <w:lang w:eastAsia="en-CA"/>
-        </w:rPr>
-        <w:t>kernel_size</w:t>
-      </w:r>
-      <w:proofErr w:type="spellEnd"/>
-      <w:r>
-        <w:rPr>
-          <w:rFonts w:ascii="Times New Roman" w:eastAsia="Times New Roman" w:hAnsi="Times New Roman" w:cs="Times New Roman"/>
-          <w:sz w:val="20"/>
-          <w:szCs w:val="20"/>
-          <w:lang w:eastAsia="en-CA"/>
-        </w:rPr>
-        <w:t>=3, strides=(2,2), padding='same', activation='</w:t>
-      </w:r>
-      <w:proofErr w:type="spellStart"/>
-      <w:r>
-        <w:rPr>
-          <w:rFonts w:ascii="Times New Roman" w:eastAsia="Times New Roman" w:hAnsi="Times New Roman" w:cs="Times New Roman"/>
-          <w:sz w:val="20"/>
-          <w:szCs w:val="20"/>
-          <w:lang w:eastAsia="en-CA"/>
-        </w:rPr>
-        <w:t>relu</w:t>
-      </w:r>
-      <w:proofErr w:type="spellEnd"/>
-      <w:r>
-        <w:rPr>
-          <w:rFonts w:ascii="Times New Roman" w:eastAsia="Times New Roman" w:hAnsi="Times New Roman" w:cs="Times New Roman"/>
-          <w:sz w:val="20"/>
-          <w:szCs w:val="20"/>
-          <w:lang w:eastAsia="en-CA"/>
-        </w:rPr>
-        <w:t>'),</w:t>
-      </w:r>
-    </w:p>
-    <w:p>
-      <w:pPr>
-        <w:spacing w:after="0" w:line="240" w:lineRule="auto"/>
-        <w:rPr>
-          <w:rFonts w:ascii="Times New Roman" w:eastAsia="Times New Roman" w:hAnsi="Times New Roman" w:cs="Times New Roman"/>
-          <w:sz w:val="20"/>
-          <w:szCs w:val="20"/>
-          <w:lang w:eastAsia="en-CA"/>
-        </w:rPr>
-      </w:pPr>
-      <w:r>
-        <w:rPr>
-          <w:rFonts w:ascii="Times New Roman" w:eastAsia="Times New Roman" w:hAnsi="Times New Roman" w:cs="Times New Roman"/>
-          <w:sz w:val="20"/>
-          <w:szCs w:val="20"/>
-          <w:lang w:eastAsia="en-CA"/>
-        </w:rPr>
-        <w:t xml:space="preserve">                         </w:t>
-      </w:r>
-      <w:proofErr w:type="gramStart"/>
-      <w:r>
-        <w:rPr>
-          <w:rFonts w:ascii="Times New Roman" w:eastAsia="Times New Roman" w:hAnsi="Times New Roman" w:cs="Times New Roman"/>
-          <w:sz w:val="20"/>
-          <w:szCs w:val="20"/>
-          <w:lang w:eastAsia="en-CA"/>
-        </w:rPr>
-        <w:t>keras.layers.MaxPooling2D(</w:t>
-      </w:r>
-      <w:proofErr w:type="spellStart"/>
-      <w:proofErr w:type="gramEnd"/>
-      <w:r>
-        <w:rPr>
-          <w:rFonts w:ascii="Times New Roman" w:eastAsia="Times New Roman" w:hAnsi="Times New Roman" w:cs="Times New Roman"/>
-          <w:sz w:val="20"/>
-          <w:szCs w:val="20"/>
-          <w:lang w:eastAsia="en-CA"/>
-        </w:rPr>
-        <w:t>pool_size</w:t>
-      </w:r>
-      <w:proofErr w:type="spellEnd"/>
-      <w:r>
-        <w:rPr>
-          <w:rFonts w:ascii="Times New Roman" w:eastAsia="Times New Roman" w:hAnsi="Times New Roman" w:cs="Times New Roman"/>
-          <w:sz w:val="20"/>
-          <w:szCs w:val="20"/>
-          <w:lang w:eastAsia="en-CA"/>
-        </w:rPr>
-        <w:t>=(2,2)),</w:t>
-      </w:r>
-    </w:p>
-    <w:p>
-      <w:pPr>
-        <w:spacing w:after="0" w:line="240" w:lineRule="auto"/>
-        <w:rPr>
-          <w:rFonts w:ascii="Times New Roman" w:eastAsia="Times New Roman" w:hAnsi="Times New Roman" w:cs="Times New Roman"/>
-          <w:sz w:val="20"/>
-          <w:szCs w:val="20"/>
-          <w:lang w:eastAsia="en-CA"/>
-        </w:rPr>
-      </w:pPr>
-      <w:r>
-        <w:rPr>
-          <w:rFonts w:ascii="Times New Roman" w:eastAsia="Times New Roman" w:hAnsi="Times New Roman" w:cs="Times New Roman"/>
-          <w:sz w:val="20"/>
-          <w:szCs w:val="20"/>
-          <w:lang w:eastAsia="en-CA"/>
-        </w:rPr>
-        <w:t xml:space="preserve">                         </w:t>
-      </w:r>
-      <w:proofErr w:type="gramStart"/>
-      <w:r>
-        <w:rPr>
-          <w:rFonts w:ascii="Times New Roman" w:eastAsia="Times New Roman" w:hAnsi="Times New Roman" w:cs="Times New Roman"/>
-          <w:sz w:val="20"/>
-          <w:szCs w:val="20"/>
-          <w:lang w:eastAsia="en-CA"/>
-        </w:rPr>
-        <w:t>keras.layers.Conv2D(</w:t>
-      </w:r>
-      <w:proofErr w:type="gramEnd"/>
-      <w:r>
-        <w:rPr>
-          <w:rFonts w:ascii="Times New Roman" w:eastAsia="Times New Roman" w:hAnsi="Times New Roman" w:cs="Times New Roman"/>
-          <w:sz w:val="20"/>
-          <w:szCs w:val="20"/>
-          <w:lang w:eastAsia="en-CA"/>
-        </w:rPr>
-        <w:t xml:space="preserve">filters=64, </w:t>
-      </w:r>
-      <w:proofErr w:type="spellStart"/>
-      <w:r>
-        <w:rPr>
-          <w:rFonts w:ascii="Times New Roman" w:eastAsia="Times New Roman" w:hAnsi="Times New Roman" w:cs="Times New Roman"/>
-          <w:sz w:val="20"/>
-          <w:szCs w:val="20"/>
-          <w:lang w:eastAsia="en-CA"/>
-        </w:rPr>
-        <w:t>kernel_size</w:t>
-      </w:r>
-      <w:proofErr w:type="spellEnd"/>
-      <w:r>
-        <w:rPr>
-          <w:rFonts w:ascii="Times New Roman" w:eastAsia="Times New Roman" w:hAnsi="Times New Roman" w:cs="Times New Roman"/>
-          <w:sz w:val="20"/>
-          <w:szCs w:val="20"/>
-          <w:lang w:eastAsia="en-CA"/>
-        </w:rPr>
-        <w:t>=3, strides=(2,2), padding='same', activation='</w:t>
-      </w:r>
-      <w:proofErr w:type="spellStart"/>
-      <w:r>
-        <w:rPr>
-          <w:rFonts w:ascii="Times New Roman" w:eastAsia="Times New Roman" w:hAnsi="Times New Roman" w:cs="Times New Roman"/>
-          <w:sz w:val="20"/>
-          <w:szCs w:val="20"/>
-          <w:lang w:eastAsia="en-CA"/>
-        </w:rPr>
-        <w:t>relu</w:t>
-      </w:r>
-      <w:proofErr w:type="spellEnd"/>
-      <w:r>
-        <w:rPr>
-          <w:rFonts w:ascii="Times New Roman" w:eastAsia="Times New Roman" w:hAnsi="Times New Roman" w:cs="Times New Roman"/>
-          <w:sz w:val="20"/>
-          <w:szCs w:val="20"/>
-          <w:lang w:eastAsia="en-CA"/>
-        </w:rPr>
-        <w:t>'),</w:t>
-      </w:r>
-    </w:p>
-    <w:p>
-      <w:pPr>
-        <w:spacing w:after="0" w:line="240" w:lineRule="auto"/>
-        <w:rPr>
-          <w:rFonts w:ascii="Times New Roman" w:eastAsia="Times New Roman" w:hAnsi="Times New Roman" w:cs="Times New Roman"/>
-          <w:sz w:val="20"/>
-          <w:szCs w:val="20"/>
-          <w:lang w:eastAsia="en-CA"/>
-        </w:rPr>
-      </w:pPr>
-      <w:r>
-        <w:rPr>
-          <w:rFonts w:ascii="Times New Roman" w:eastAsia="Times New Roman" w:hAnsi="Times New Roman" w:cs="Times New Roman"/>
-          <w:sz w:val="20"/>
-          <w:szCs w:val="20"/>
-          <w:lang w:eastAsia="en-CA"/>
-        </w:rPr>
-        <w:t xml:space="preserve">                         </w:t>
-      </w:r>
-      <w:proofErr w:type="gramStart"/>
-      <w:r>
-        <w:rPr>
-          <w:rFonts w:ascii="Times New Roman" w:eastAsia="Times New Roman" w:hAnsi="Times New Roman" w:cs="Times New Roman"/>
-          <w:sz w:val="20"/>
-          <w:szCs w:val="20"/>
-          <w:lang w:eastAsia="en-CA"/>
-        </w:rPr>
-        <w:t>keras.layers.MaxPooling2D(</w:t>
-      </w:r>
-      <w:proofErr w:type="spellStart"/>
-      <w:proofErr w:type="gramEnd"/>
-      <w:r>
-        <w:rPr>
-          <w:rFonts w:ascii="Times New Roman" w:eastAsia="Times New Roman" w:hAnsi="Times New Roman" w:cs="Times New Roman"/>
-          <w:sz w:val="20"/>
-          <w:szCs w:val="20"/>
-          <w:lang w:eastAsia="en-CA"/>
-        </w:rPr>
-        <w:t>pool_size</w:t>
-      </w:r>
-      <w:proofErr w:type="spellEnd"/>
-      <w:r>
-        <w:rPr>
-          <w:rFonts w:ascii="Times New Roman" w:eastAsia="Times New Roman" w:hAnsi="Times New Roman" w:cs="Times New Roman"/>
-          <w:sz w:val="20"/>
-          <w:szCs w:val="20"/>
-          <w:lang w:eastAsia="en-CA"/>
-        </w:rPr>
-        <w:t>=(2,2)),</w:t>
-      </w:r>
-    </w:p>
-    <w:p>
-      <w:pPr>
-        <w:spacing w:after="0" w:line="240" w:lineRule="auto"/>
-        <w:rPr>
-          <w:rFonts w:ascii="Times New Roman" w:eastAsia="Times New Roman" w:hAnsi="Times New Roman" w:cs="Times New Roman"/>
-          <w:sz w:val="20"/>
-          <w:szCs w:val="20"/>
-          <w:lang w:eastAsia="en-CA"/>
-        </w:rPr>
-      </w:pPr>
-      <w:r>
-        <w:rPr>
-          <w:rFonts w:ascii="Times New Roman" w:eastAsia="Times New Roman" w:hAnsi="Times New Roman" w:cs="Times New Roman"/>
-          <w:sz w:val="20"/>
-          <w:szCs w:val="20"/>
-          <w:lang w:eastAsia="en-CA"/>
-        </w:rPr>
-        <w:t xml:space="preserve">                         </w:t>
-      </w:r>
-      <w:proofErr w:type="spellStart"/>
-      <w:proofErr w:type="gramStart"/>
-      <w:r>
-        <w:rPr>
-          <w:rFonts w:ascii="Times New Roman" w:eastAsia="Times New Roman" w:hAnsi="Times New Roman" w:cs="Times New Roman"/>
-          <w:sz w:val="20"/>
-          <w:szCs w:val="20"/>
-          <w:lang w:eastAsia="en-CA"/>
-        </w:rPr>
-        <w:t>keras.layers.Flatten</w:t>
-      </w:r>
-      <w:proofErr w:type="spellEnd"/>
-      <w:r>
-        <w:rPr>
-          <w:rFonts w:ascii="Times New Roman" w:eastAsia="Times New Roman" w:hAnsi="Times New Roman" w:cs="Times New Roman"/>
-          <w:sz w:val="20"/>
-          <w:szCs w:val="20"/>
-          <w:lang w:eastAsia="en-CA"/>
-        </w:rPr>
-        <w:t>(</w:t>
-      </w:r>
-      <w:proofErr w:type="gramEnd"/>
-      <w:r>
-        <w:rPr>
-          <w:rFonts w:ascii="Times New Roman" w:eastAsia="Times New Roman" w:hAnsi="Times New Roman" w:cs="Times New Roman"/>
-          <w:sz w:val="20"/>
-          <w:szCs w:val="20"/>
-          <w:lang w:eastAsia="en-CA"/>
-        </w:rPr>
-        <w:t>),</w:t>
-      </w:r>
-    </w:p>
-    <w:p>
-      <w:pPr>
-        <w:spacing w:after="0" w:line="240" w:lineRule="auto"/>
-        <w:rPr>
-          <w:rFonts w:ascii="Times New Roman" w:eastAsia="Times New Roman" w:hAnsi="Times New Roman" w:cs="Times New Roman"/>
-          <w:sz w:val="20"/>
-          <w:szCs w:val="20"/>
-          <w:lang w:eastAsia="en-CA"/>
-        </w:rPr>
-      </w:pPr>
-      <w:r>
-        <w:rPr>
-          <w:rFonts w:ascii="Times New Roman" w:eastAsia="Times New Roman" w:hAnsi="Times New Roman" w:cs="Times New Roman"/>
-          <w:sz w:val="20"/>
-          <w:szCs w:val="20"/>
-          <w:lang w:eastAsia="en-CA"/>
-        </w:rPr>
-        <w:t xml:space="preserve">                         </w:t>
-      </w:r>
-      <w:proofErr w:type="spellStart"/>
-      <w:proofErr w:type="gramStart"/>
+      <w:proofErr w:type="spellStart"/>
       <w:r>
         <w:rPr>
           <w:rFonts w:ascii="Times New Roman" w:eastAsia="Times New Roman" w:hAnsi="Times New Roman" w:cs="Times New Roman"/>
@@ -2661,139 +2669,7 @@
           <w:szCs w:val="20"/>
           <w:lang w:eastAsia="en-CA"/>
         </w:rPr>
-        <w:t>(</w:t>
-      </w:r>
-      <w:proofErr w:type="gramEnd"/>
-      <w:r>
-        <w:rPr>
-          <w:rFonts w:ascii="Times New Roman" w:eastAsia="Times New Roman" w:hAnsi="Times New Roman" w:cs="Times New Roman"/>
-          <w:sz w:val="20"/>
-          <w:szCs w:val="20"/>
-          <w:lang w:eastAsia="en-CA"/>
-        </w:rPr>
-        <w:t>units=128, activation='</w:t>
-      </w:r>
-      <w:proofErr w:type="spellStart"/>
-      <w:r>
-        <w:rPr>
-          <w:rFonts w:ascii="Times New Roman" w:eastAsia="Times New Roman" w:hAnsi="Times New Roman" w:cs="Times New Roman"/>
-          <w:sz w:val="20"/>
-          <w:szCs w:val="20"/>
-          <w:lang w:eastAsia="en-CA"/>
-        </w:rPr>
-        <w:t>relu</w:t>
-      </w:r>
-      <w:proofErr w:type="spellEnd"/>
-      <w:r>
-        <w:rPr>
-          <w:rFonts w:ascii="Times New Roman" w:eastAsia="Times New Roman" w:hAnsi="Times New Roman" w:cs="Times New Roman"/>
-          <w:sz w:val="20"/>
-          <w:szCs w:val="20"/>
-          <w:lang w:eastAsia="en-CA"/>
-        </w:rPr>
-        <w:t>'),</w:t>
-      </w:r>
-    </w:p>
-    <w:p>
-      <w:pPr>
-        <w:spacing w:after="0" w:line="240" w:lineRule="auto"/>
-        <w:rPr>
-          <w:rFonts w:ascii="Times New Roman" w:eastAsia="Times New Roman" w:hAnsi="Times New Roman" w:cs="Times New Roman"/>
-          <w:sz w:val="20"/>
-          <w:szCs w:val="20"/>
-          <w:lang w:eastAsia="en-CA"/>
-        </w:rPr>
-      </w:pPr>
-      <w:r>
-        <w:rPr>
-          <w:rFonts w:ascii="Times New Roman" w:eastAsia="Times New Roman" w:hAnsi="Times New Roman" w:cs="Times New Roman"/>
-          <w:sz w:val="20"/>
-          <w:szCs w:val="20"/>
-          <w:lang w:eastAsia="en-CA"/>
-        </w:rPr>
-        <w:t xml:space="preserve">                         </w:t>
-      </w:r>
-      <w:proofErr w:type="spellStart"/>
-      <w:proofErr w:type="gramStart"/>
-      <w:r>
-        <w:rPr>
-          <w:rFonts w:ascii="Times New Roman" w:eastAsia="Times New Roman" w:hAnsi="Times New Roman" w:cs="Times New Roman"/>
-          <w:sz w:val="20"/>
-          <w:szCs w:val="20"/>
-          <w:lang w:eastAsia="en-CA"/>
-        </w:rPr>
-        <w:t>keras.layers.Dropout</w:t>
-      </w:r>
-      <w:proofErr w:type="spellEnd"/>
-      <w:r>
-        <w:rPr>
-          <w:rFonts w:ascii="Times New Roman" w:eastAsia="Times New Roman" w:hAnsi="Times New Roman" w:cs="Times New Roman"/>
-          <w:sz w:val="20"/>
-          <w:szCs w:val="20"/>
-          <w:lang w:eastAsia="en-CA"/>
-        </w:rPr>
-        <w:t>(</w:t>
-      </w:r>
-      <w:proofErr w:type="gramEnd"/>
-      <w:r>
-        <w:rPr>
-          <w:rFonts w:ascii="Times New Roman" w:eastAsia="Times New Roman" w:hAnsi="Times New Roman" w:cs="Times New Roman"/>
-          <w:sz w:val="20"/>
-          <w:szCs w:val="20"/>
-          <w:lang w:eastAsia="en-CA"/>
-        </w:rPr>
-        <w:t xml:space="preserve">0.10),                         </w:t>
-      </w:r>
-    </w:p>
-    <w:p>
-      <w:pPr>
-        <w:spacing w:after="0" w:line="240" w:lineRule="auto"/>
-        <w:rPr>
-          <w:rFonts w:ascii="Times New Roman" w:eastAsia="Times New Roman" w:hAnsi="Times New Roman" w:cs="Times New Roman"/>
-          <w:sz w:val="20"/>
-          <w:szCs w:val="20"/>
-          <w:lang w:eastAsia="en-CA"/>
-        </w:rPr>
-      </w:pPr>
-      <w:r>
-        <w:rPr>
-          <w:rFonts w:ascii="Times New Roman" w:eastAsia="Times New Roman" w:hAnsi="Times New Roman" w:cs="Times New Roman"/>
-          <w:sz w:val="20"/>
-          <w:szCs w:val="20"/>
-          <w:lang w:eastAsia="en-CA"/>
-        </w:rPr>
-        <w:t xml:space="preserve">                         </w:t>
-      </w:r>
-      <w:proofErr w:type="spellStart"/>
-      <w:proofErr w:type="gramStart"/>
-      <w:r>
-        <w:rPr>
-          <w:rFonts w:ascii="Times New Roman" w:eastAsia="Times New Roman" w:hAnsi="Times New Roman" w:cs="Times New Roman"/>
-          <w:sz w:val="20"/>
-          <w:szCs w:val="20"/>
-          <w:lang w:eastAsia="en-CA"/>
-        </w:rPr>
-        <w:t>keras.layers.Dense</w:t>
-      </w:r>
-      <w:proofErr w:type="spellEnd"/>
-      <w:r>
-        <w:rPr>
-          <w:rFonts w:ascii="Times New Roman" w:eastAsia="Times New Roman" w:hAnsi="Times New Roman" w:cs="Times New Roman"/>
-          <w:sz w:val="20"/>
-          <w:szCs w:val="20"/>
-          <w:lang w:eastAsia="en-CA"/>
-        </w:rPr>
-        <w:t>(</w:t>
-      </w:r>
-      <w:proofErr w:type="gramEnd"/>
-      <w:r>
-        <w:rPr>
-          <w:rFonts w:ascii="Times New Roman" w:eastAsia="Times New Roman" w:hAnsi="Times New Roman" w:cs="Times New Roman"/>
-          <w:sz w:val="20"/>
-          <w:szCs w:val="20"/>
-          <w:lang w:eastAsia="en-CA"/>
-        </w:rPr>
-        <w:t>units=2, activation='</w:t>
+        <w:t>(units=2, activation='</w:t>
       </w:r>
       <w:proofErr w:type="spellStart"/>
       <w:r>
@@ -3311,6 +3187,56 @@
       <w:color w:val="4472C4" w:themeColor="accent1"/>
       <w:sz w:val="18"/>
       <w:szCs w:val="18"/>
+    </w:rPr>
+  </w:style>
+  <w:style w:type="paragraph" w:styleId="PrformatHTML">
+    <w:name w:val="HTML Preformatted"/>
+    <w:basedOn w:val="Normal"/>
+    <w:link w:val="PrformatHTMLCar"/>
+    <w:uiPriority w:val="99"/>
+    <w:semiHidden/>
+    <w:unhideWhenUsed/>
+    <w:rsid w:val="0096467C"/>
+    <w:pPr>
+      <w:tabs>
+        <w:tab w:val="left" w:pos="916"/>
+        <w:tab w:val="left" w:pos="1832"/>
+        <w:tab w:val="left" w:pos="2748"/>
+        <w:tab w:val="left" w:pos="3664"/>
+        <w:tab w:val="left" w:pos="4580"/>
+        <w:tab w:val="left" w:pos="5496"/>
+        <w:tab w:val="left" w:pos="6412"/>
+        <w:tab w:val="left" w:pos="7328"/>
+        <w:tab w:val="left" w:pos="8244"/>
+        <w:tab w:val="left" w:pos="9160"/>
+        <w:tab w:val="left" w:pos="10076"/>
+        <w:tab w:val="left" w:pos="10992"/>
+        <w:tab w:val="left" w:pos="11908"/>
+        <w:tab w:val="left" w:pos="12824"/>
+        <w:tab w:val="left" w:pos="13740"/>
+        <w:tab w:val="left" w:pos="14656"/>
+      </w:tabs>
+      <w:spacing w:after="0" w:line="240" w:lineRule="auto"/>
+    </w:pPr>
+    <w:rPr>
+      <w:rFonts w:ascii="Courier New" w:eastAsia="Times New Roman" w:hAnsi="Courier New" w:cs="Courier New"/>
+      <w:sz w:val="20"/>
+      <w:szCs w:val="20"/>
+      <w:lang w:val="fr-FR" w:eastAsia="fr-FR"/>
+    </w:rPr>
+  </w:style>
+  <w:style w:type="character" w:customStyle="1" w:styleId="PrformatHTMLCar">
+    <w:name w:val="Préformaté HTML Car"/>
+    <w:basedOn w:val="Policepardfaut"/>
+    <w:link w:val="PrformatHTML"/>
+    <w:uiPriority w:val="99"/>
+    <w:semiHidden/>
+    <w:rsid w:val="0096467C"/>
+    <w:rPr>
+      <w:rFonts w:ascii="Courier New" w:eastAsia="Times New Roman" w:hAnsi="Courier New" w:cs="Courier New"/>
+      <w:sz w:val="20"/>
+      <w:szCs w:val="20"/>
+      <w:lang w:val="fr-FR" w:eastAsia="fr-FR"/>
     </w:rPr>
   </w:style>
 </w:styles>

</xml_diff>